<commit_message>
Ajustes al modelo de datos
</commit_message>
<xml_diff>
--- a/Diseno/Diccionario_Datos.docx
+++ b/Diseno/Diccionario_Datos.docx
@@ -19,7 +19,6 @@
         </w:rPr>
         <w:t>Business Process Management</w:t>
       </w:r>
-      <w:proofErr w:type="gramStart"/>
       <w:r>
         <w:rPr>
           <w:color w:val="2E74B5" w:themeColor="accent1" w:themeShade="BF"/>
@@ -28,7 +27,6 @@
         </w:rPr>
         <w:t>:</w:t>
       </w:r>
-      <w:proofErr w:type="gramEnd"/>
       <w:r>
         <w:rPr>
           <w:color w:val="2E74B5" w:themeColor="accent1" w:themeShade="BF"/>
@@ -76,6 +74,13 @@
     </w:p>
     <w:sdt>
       <w:sdtPr>
+        <w:rPr>
+          <w:rFonts w:asciiTheme="minorHAnsi" w:eastAsiaTheme="minorHAnsi" w:hAnsiTheme="minorHAnsi" w:cstheme="minorBidi"/>
+          <w:color w:val="auto"/>
+          <w:sz w:val="22"/>
+          <w:szCs w:val="22"/>
+          <w:lang w:eastAsia="en-US"/>
+        </w:rPr>
         <w:id w:val="1003320823"/>
         <w:docPartObj>
           <w:docPartGallery w:val="Table of Contents"/>
@@ -84,13 +89,8 @@
       </w:sdtPr>
       <w:sdtEndPr>
         <w:rPr>
-          <w:rFonts w:asciiTheme="minorHAnsi" w:eastAsiaTheme="minorHAnsi" w:hAnsiTheme="minorHAnsi" w:cstheme="minorBidi"/>
           <w:b/>
           <w:bCs/>
-          <w:color w:val="auto"/>
-          <w:sz w:val="22"/>
-          <w:szCs w:val="22"/>
-          <w:lang w:eastAsia="en-US"/>
         </w:rPr>
       </w:sdtEndPr>
       <w:sdtContent>
@@ -744,64 +744,16 @@
         <w:t>tareas compuestas</w:t>
       </w:r>
       <w:r>
-        <w:t xml:space="preserve">. Son consideradas como una composición del múltiples </w:t>
-      </w:r>
-      <w:proofErr w:type="spellStart"/>
-      <w:r>
-        <w:t>subtareas</w:t>
-      </w:r>
-      <w:proofErr w:type="spellEnd"/>
-      <w:r>
-        <w:t>.</w:t>
+        <w:t>. Son consideradas como una composición del múltiples subtareas.</w:t>
       </w:r>
       <w:r>
-        <w:t xml:space="preserve"> Una </w:t>
-      </w:r>
-      <w:proofErr w:type="spellStart"/>
-      <w:r>
-        <w:t>subtarea</w:t>
-      </w:r>
-      <w:proofErr w:type="spellEnd"/>
-      <w:r>
-        <w:t xml:space="preserve"> describe un acto que debe o puede ser completada como parte del completamiento de una tarea compleja o mayor.</w:t>
+        <w:t xml:space="preserve"> Una subtarea describe un acto que debe o puede ser completada como parte del completamiento de una tarea compleja o mayor.</w:t>
       </w:r>
       <w:r>
-        <w:t xml:space="preserve"> La tarea compuesta puede compartir datos con las </w:t>
-      </w:r>
-      <w:proofErr w:type="spellStart"/>
-      <w:r>
-        <w:t>subtareas</w:t>
-      </w:r>
-      <w:proofErr w:type="spellEnd"/>
-      <w:r>
-        <w:t xml:space="preserve"> contenidas, como por ejemplo, mapear los datos en la estructura de entrada de las </w:t>
-      </w:r>
-      <w:proofErr w:type="spellStart"/>
-      <w:r>
-        <w:t>subtareas</w:t>
-      </w:r>
-      <w:proofErr w:type="spellEnd"/>
-      <w:r>
-        <w:t xml:space="preserve"> o compartir adjuntos entre la tarea compuesta y las </w:t>
-      </w:r>
-      <w:proofErr w:type="spellStart"/>
-      <w:r>
-        <w:t>subtareas</w:t>
-      </w:r>
-      <w:proofErr w:type="spellEnd"/>
-      <w:r>
-        <w:t>.</w:t>
+        <w:t xml:space="preserve"> La tarea compuesta puede compartir datos con las subtareas contenidas, como por ejemplo, mapear los datos en la estructura de entrada de las subtareas o compartir adjuntos entre la tarea compuesta y las subtareas.</w:t>
       </w:r>
       <w:r>
-        <w:t xml:space="preserve"> Las </w:t>
-      </w:r>
-      <w:proofErr w:type="spellStart"/>
-      <w:r>
-        <w:t>subtareas</w:t>
-      </w:r>
-      <w:proofErr w:type="spellEnd"/>
-      <w:r>
-        <w:t xml:space="preserve"> tienen algunas especificidades respecto de la asignación de personas para su ejecución y la transición entre los estados para alinear su comportamiento con el comportamiento de la tarea compuesta que la contiene.</w:t>
+        <w:t xml:space="preserve"> Las subtareas tienen algunas especificidades respecto de la asignación de personas para su ejecución y la transición entre los estados para alinear su comportamiento con el comportamiento de la tarea compuesta que la contiene.</w:t>
       </w:r>
     </w:p>
     <w:p>
@@ -826,12 +778,12 @@
         <w:tblLook w:val="04A0" w:firstRow="1" w:lastRow="0" w:firstColumn="1" w:lastColumn="0" w:noHBand="0" w:noVBand="1"/>
       </w:tblPr>
       <w:tblGrid>
-        <w:gridCol w:w="2799"/>
-        <w:gridCol w:w="2018"/>
-        <w:gridCol w:w="1276"/>
-        <w:gridCol w:w="1273"/>
-        <w:gridCol w:w="851"/>
-        <w:gridCol w:w="5777"/>
+        <w:gridCol w:w="2843"/>
+        <w:gridCol w:w="2010"/>
+        <w:gridCol w:w="1268"/>
+        <w:gridCol w:w="1268"/>
+        <w:gridCol w:w="837"/>
+        <w:gridCol w:w="5768"/>
       </w:tblGrid>
       <w:tr>
         <w:trPr>
@@ -841,7 +793,7 @@
         <w:tc>
           <w:tcPr>
             <w:cnfStyle w:val="001000000100" w:firstRow="0" w:lastRow="0" w:firstColumn="1" w:lastColumn="0" w:oddVBand="0" w:evenVBand="0" w:oddHBand="0" w:evenHBand="0" w:firstRowFirstColumn="1" w:firstRowLastColumn="0" w:lastRowFirstColumn="0" w:lastRowLastColumn="0"/>
-            <w:tcW w:w="1000" w:type="pct"/>
+            <w:tcW w:w="1016" w:type="pct"/>
           </w:tcPr>
           <w:p>
             <w:pPr>
@@ -854,7 +806,7 @@
         </w:tc>
         <w:tc>
           <w:tcPr>
-            <w:tcW w:w="721" w:type="pct"/>
+            <w:tcW w:w="718" w:type="pct"/>
           </w:tcPr>
           <w:p>
             <w:pPr>
@@ -868,7 +820,7 @@
         </w:tc>
         <w:tc>
           <w:tcPr>
-            <w:tcW w:w="456" w:type="pct"/>
+            <w:tcW w:w="453" w:type="pct"/>
           </w:tcPr>
           <w:p>
             <w:pPr>
@@ -882,7 +834,7 @@
         </w:tc>
         <w:tc>
           <w:tcPr>
-            <w:tcW w:w="455" w:type="pct"/>
+            <w:tcW w:w="453" w:type="pct"/>
           </w:tcPr>
           <w:p>
             <w:pPr>
@@ -900,7 +852,7 @@
         </w:tc>
         <w:tc>
           <w:tcPr>
-            <w:tcW w:w="304" w:type="pct"/>
+            <w:tcW w:w="299" w:type="pct"/>
           </w:tcPr>
           <w:p>
             <w:pPr>
@@ -914,7 +866,7 @@
         </w:tc>
         <w:tc>
           <w:tcPr>
-            <w:tcW w:w="2064" w:type="pct"/>
+            <w:tcW w:w="2061" w:type="pct"/>
           </w:tcPr>
           <w:p>
             <w:pPr>
@@ -934,7 +886,7 @@
         <w:tc>
           <w:tcPr>
             <w:cnfStyle w:val="001000000000" w:firstRow="0" w:lastRow="0" w:firstColumn="1" w:lastColumn="0" w:oddVBand="0" w:evenVBand="0" w:oddHBand="0" w:evenHBand="0" w:firstRowFirstColumn="0" w:firstRowLastColumn="0" w:lastRowFirstColumn="0" w:lastRowLastColumn="0"/>
-            <w:tcW w:w="1000" w:type="pct"/>
+            <w:tcW w:w="1016" w:type="pct"/>
           </w:tcPr>
           <w:p>
             <w:pPr>
@@ -1001,7 +953,7 @@
         </w:tc>
         <w:tc>
           <w:tcPr>
-            <w:tcW w:w="721" w:type="pct"/>
+            <w:tcW w:w="718" w:type="pct"/>
           </w:tcPr>
           <w:p>
             <w:pPr>
@@ -1015,7 +967,7 @@
         </w:tc>
         <w:tc>
           <w:tcPr>
-            <w:tcW w:w="456" w:type="pct"/>
+            <w:tcW w:w="453" w:type="pct"/>
           </w:tcPr>
           <w:p>
             <w:pPr>
@@ -1029,7 +981,7 @@
         </w:tc>
         <w:tc>
           <w:tcPr>
-            <w:tcW w:w="455" w:type="pct"/>
+            <w:tcW w:w="453" w:type="pct"/>
           </w:tcPr>
           <w:p>
             <w:pPr>
@@ -1043,7 +995,7 @@
         </w:tc>
         <w:tc>
           <w:tcPr>
-            <w:tcW w:w="304" w:type="pct"/>
+            <w:tcW w:w="299" w:type="pct"/>
           </w:tcPr>
           <w:p>
             <w:pPr>
@@ -1057,7 +1009,7 @@
         </w:tc>
         <w:tc>
           <w:tcPr>
-            <w:tcW w:w="2064" w:type="pct"/>
+            <w:tcW w:w="2061" w:type="pct"/>
           </w:tcPr>
           <w:p>
             <w:pPr>
@@ -1074,48 +1026,56 @@
         <w:tc>
           <w:tcPr>
             <w:cnfStyle w:val="001000000000" w:firstRow="0" w:lastRow="0" w:firstColumn="1" w:lastColumn="0" w:oddVBand="0" w:evenVBand="0" w:oddHBand="0" w:evenHBand="0" w:firstRowFirstColumn="0" w:firstRowLastColumn="0" w:lastRowFirstColumn="0" w:lastRowLastColumn="0"/>
-            <w:tcW w:w="1000" w:type="pct"/>
-          </w:tcPr>
-          <w:p>
-            <w:pPr>
-              <w:spacing w:before="120" w:after="120"/>
-            </w:pPr>
-            <w:r>
-              <w:t>DEFAULTLANG</w:t>
-            </w:r>
-          </w:p>
-        </w:tc>
-        <w:tc>
-          <w:tcPr>
-            <w:tcW w:w="721" w:type="pct"/>
-          </w:tcPr>
-          <w:p>
-            <w:pPr>
-              <w:spacing w:before="120" w:after="120"/>
-              <w:cnfStyle w:val="000000000000" w:firstRow="0" w:lastRow="0" w:firstColumn="0" w:lastColumn="0" w:oddVBand="0" w:evenVBand="0" w:oddHBand="0" w:evenHBand="0" w:firstRowFirstColumn="0" w:firstRowLastColumn="0" w:lastRowFirstColumn="0" w:lastRowLastColumn="0"/>
-            </w:pPr>
-            <w:r>
-              <w:t>CHAR</w:t>
-            </w:r>
-          </w:p>
-        </w:tc>
-        <w:tc>
-          <w:tcPr>
-            <w:tcW w:w="456" w:type="pct"/>
-          </w:tcPr>
-          <w:p>
-            <w:pPr>
-              <w:spacing w:before="120" w:after="120"/>
-              <w:cnfStyle w:val="000000000000" w:firstRow="0" w:lastRow="0" w:firstColumn="0" w:lastColumn="0" w:oddVBand="0" w:evenVBand="0" w:oddHBand="0" w:evenHBand="0" w:firstRowFirstColumn="0" w:firstRowLastColumn="0" w:lastRowFirstColumn="0" w:lastRowLastColumn="0"/>
-            </w:pPr>
-            <w:r>
-              <w:t>6</w:t>
-            </w:r>
-          </w:p>
-        </w:tc>
-        <w:tc>
-          <w:tcPr>
-            <w:tcW w:w="455" w:type="pct"/>
+            <w:tcW w:w="1016" w:type="pct"/>
+          </w:tcPr>
+          <w:p>
+            <w:pPr>
+              <w:spacing w:before="120" w:after="120"/>
+              <w:rPr>
+                <w:noProof/>
+                <w:lang w:eastAsia="es-ES"/>
+              </w:rPr>
+            </w:pPr>
+            <w:r>
+              <w:rPr>
+                <w:noProof/>
+                <w:lang w:eastAsia="es-ES"/>
+              </w:rPr>
+              <w:t>NAME</w:t>
+            </w:r>
+          </w:p>
+        </w:tc>
+        <w:tc>
+          <w:tcPr>
+            <w:tcW w:w="718" w:type="pct"/>
+          </w:tcPr>
+          <w:p>
+            <w:pPr>
+              <w:spacing w:before="120" w:after="120"/>
+              <w:cnfStyle w:val="000000000000" w:firstRow="0" w:lastRow="0" w:firstColumn="0" w:lastColumn="0" w:oddVBand="0" w:evenVBand="0" w:oddHBand="0" w:evenHBand="0" w:firstRowFirstColumn="0" w:firstRowLastColumn="0" w:lastRowFirstColumn="0" w:lastRowLastColumn="0"/>
+            </w:pPr>
+            <w:r>
+              <w:t>VARCHAR</w:t>
+            </w:r>
+          </w:p>
+        </w:tc>
+        <w:tc>
+          <w:tcPr>
+            <w:tcW w:w="453" w:type="pct"/>
+          </w:tcPr>
+          <w:p>
+            <w:pPr>
+              <w:spacing w:before="120" w:after="120"/>
+              <w:cnfStyle w:val="000000000000" w:firstRow="0" w:lastRow="0" w:firstColumn="0" w:lastColumn="0" w:oddVBand="0" w:evenVBand="0" w:oddHBand="0" w:evenHBand="0" w:firstRowFirstColumn="0" w:firstRowLastColumn="0" w:lastRowFirstColumn="0" w:lastRowLastColumn="0"/>
+            </w:pPr>
+            <w:r>
+              <w:t>60</w:t>
+            </w:r>
+          </w:p>
+        </w:tc>
+        <w:tc>
+          <w:tcPr>
+            <w:tcW w:w="453" w:type="pct"/>
           </w:tcPr>
           <w:p>
             <w:pPr>
@@ -1129,47 +1089,29 @@
         </w:tc>
         <w:tc>
           <w:tcPr>
-            <w:tcW w:w="304" w:type="pct"/>
-          </w:tcPr>
-          <w:p>
-            <w:pPr>
-              <w:spacing w:before="120" w:after="120"/>
-              <w:cnfStyle w:val="000000000000" w:firstRow="0" w:lastRow="0" w:firstColumn="0" w:lastColumn="0" w:oddVBand="0" w:evenVBand="0" w:oddHBand="0" w:evenHBand="0" w:firstRowFirstColumn="0" w:firstRowLastColumn="0" w:lastRowFirstColumn="0" w:lastRowLastColumn="0"/>
-            </w:pPr>
-            <w:r>
-              <w:t>YES</w:t>
-            </w:r>
-          </w:p>
-        </w:tc>
-        <w:tc>
-          <w:tcPr>
-            <w:tcW w:w="2064" w:type="pct"/>
-          </w:tcPr>
-          <w:p>
-            <w:pPr>
-              <w:spacing w:before="120" w:after="120"/>
-              <w:cnfStyle w:val="000000000000" w:firstRow="0" w:lastRow="0" w:firstColumn="0" w:lastColumn="0" w:oddVBand="0" w:evenVBand="0" w:oddHBand="0" w:evenHBand="0" w:firstRowFirstColumn="0" w:firstRowLastColumn="0" w:lastRowFirstColumn="0" w:lastRowLastColumn="0"/>
-              <w:rPr>
-                <w:u w:val="single"/>
-              </w:rPr>
-            </w:pPr>
-            <w:r>
-              <w:t>Define el lenguaje default para el título de la terea.</w:t>
-            </w:r>
-            <w:r>
-              <w:t xml:space="preserve"> El código es conforme con el estándar ISO 639-1:</w:t>
-            </w:r>
-            <w:r>
-              <w:t>2002</w:t>
-            </w:r>
-            <w:r>
-              <w:t xml:space="preserve"> de lenguajes.</w:t>
-            </w:r>
-            <w:r>
-              <w:t xml:space="preserve"> Por default será “en”</w:t>
-            </w:r>
-            <w:r>
-              <w:t>.</w:t>
+            <w:tcW w:w="299" w:type="pct"/>
+          </w:tcPr>
+          <w:p>
+            <w:pPr>
+              <w:spacing w:before="120" w:after="120"/>
+              <w:cnfStyle w:val="000000000000" w:firstRow="0" w:lastRow="0" w:firstColumn="0" w:lastColumn="0" w:oddVBand="0" w:evenVBand="0" w:oddHBand="0" w:evenHBand="0" w:firstRowFirstColumn="0" w:firstRowLastColumn="0" w:lastRowFirstColumn="0" w:lastRowLastColumn="0"/>
+            </w:pPr>
+            <w:r>
+              <w:t>NO</w:t>
+            </w:r>
+          </w:p>
+        </w:tc>
+        <w:tc>
+          <w:tcPr>
+            <w:tcW w:w="2061" w:type="pct"/>
+          </w:tcPr>
+          <w:p>
+            <w:pPr>
+              <w:spacing w:before="120" w:after="120"/>
+              <w:cnfStyle w:val="000000000000" w:firstRow="0" w:lastRow="0" w:firstColumn="0" w:lastColumn="0" w:oddVBand="0" w:evenVBand="0" w:oddHBand="0" w:evenHBand="0" w:firstRowFirstColumn="0" w:firstRowLastColumn="0" w:lastRowFirstColumn="0" w:lastRowLastColumn="0"/>
+            </w:pPr>
+            <w:r>
+              <w:t>Especifica el nombre de la tarea. Este atributo no es utilizado para visualizar la tarea.</w:t>
             </w:r>
           </w:p>
         </w:tc>
@@ -1181,48 +1123,42 @@
         <w:tc>
           <w:tcPr>
             <w:cnfStyle w:val="001000000000" w:firstRow="0" w:lastRow="0" w:firstColumn="1" w:lastColumn="0" w:oddVBand="0" w:evenVBand="0" w:oddHBand="0" w:evenHBand="0" w:firstRowFirstColumn="0" w:firstRowLastColumn="0" w:lastRowFirstColumn="0" w:lastRowLastColumn="0"/>
-            <w:tcW w:w="1000" w:type="pct"/>
-          </w:tcPr>
-          <w:p>
-            <w:pPr>
-              <w:spacing w:before="120" w:after="120"/>
-            </w:pPr>
-            <w:r>
-              <w:t>COMPOSITIONTYPE</w:t>
-            </w:r>
-          </w:p>
-        </w:tc>
-        <w:tc>
-          <w:tcPr>
-            <w:tcW w:w="721" w:type="pct"/>
-          </w:tcPr>
-          <w:p>
-            <w:pPr>
-              <w:spacing w:before="120" w:after="120"/>
-              <w:cnfStyle w:val="000000100000" w:firstRow="0" w:lastRow="0" w:firstColumn="0" w:lastColumn="0" w:oddVBand="0" w:evenVBand="0" w:oddHBand="1" w:evenHBand="0" w:firstRowFirstColumn="0" w:firstRowLastColumn="0" w:lastRowFirstColumn="0" w:lastRowLastColumn="0"/>
-            </w:pPr>
-            <w:r>
-              <w:t>CHAR</w:t>
-            </w:r>
-          </w:p>
-        </w:tc>
-        <w:tc>
-          <w:tcPr>
-            <w:tcW w:w="456" w:type="pct"/>
-          </w:tcPr>
-          <w:p>
-            <w:pPr>
-              <w:spacing w:before="120" w:after="120"/>
-              <w:cnfStyle w:val="000000100000" w:firstRow="0" w:lastRow="0" w:firstColumn="0" w:lastColumn="0" w:oddVBand="0" w:evenVBand="0" w:oddHBand="1" w:evenHBand="0" w:firstRowFirstColumn="0" w:firstRowLastColumn="0" w:lastRowFirstColumn="0" w:lastRowLastColumn="0"/>
-            </w:pPr>
-            <w:r>
-              <w:t>1</w:t>
-            </w:r>
-          </w:p>
-        </w:tc>
-        <w:tc>
-          <w:tcPr>
-            <w:tcW w:w="455" w:type="pct"/>
+            <w:tcW w:w="1016" w:type="pct"/>
+          </w:tcPr>
+          <w:p>
+            <w:pPr>
+              <w:spacing w:before="120" w:after="120"/>
+              <w:rPr>
+                <w:noProof/>
+                <w:lang w:eastAsia="es-ES"/>
+              </w:rPr>
+            </w:pPr>
+            <w:r>
+              <w:rPr>
+                <w:noProof/>
+                <w:lang w:eastAsia="es-ES"/>
+              </w:rPr>
+              <w:t>ACTUALOWNERREQUIRED</w:t>
+            </w:r>
+          </w:p>
+        </w:tc>
+        <w:tc>
+          <w:tcPr>
+            <w:tcW w:w="718" w:type="pct"/>
+          </w:tcPr>
+          <w:p>
+            <w:pPr>
+              <w:spacing w:before="120" w:after="120"/>
+              <w:cnfStyle w:val="000000100000" w:firstRow="0" w:lastRow="0" w:firstColumn="0" w:lastColumn="0" w:oddVBand="0" w:evenVBand="0" w:oddHBand="1" w:evenHBand="0" w:firstRowFirstColumn="0" w:firstRowLastColumn="0" w:lastRowFirstColumn="0" w:lastRowLastColumn="0"/>
+            </w:pPr>
+            <w:r>
+              <w:t>INTEGER</w:t>
+            </w:r>
+          </w:p>
+        </w:tc>
+        <w:tc>
+          <w:tcPr>
+            <w:tcW w:w="453" w:type="pct"/>
           </w:tcPr>
           <w:p>
             <w:pPr>
@@ -1236,48 +1172,52 @@
         </w:tc>
         <w:tc>
           <w:tcPr>
-            <w:tcW w:w="304" w:type="pct"/>
-          </w:tcPr>
-          <w:p>
-            <w:pPr>
-              <w:spacing w:before="120" w:after="120"/>
-              <w:cnfStyle w:val="000000100000" w:firstRow="0" w:lastRow="0" w:firstColumn="0" w:lastColumn="0" w:oddVBand="0" w:evenVBand="0" w:oddHBand="1" w:evenHBand="0" w:firstRowFirstColumn="0" w:firstRowLastColumn="0" w:lastRowFirstColumn="0" w:lastRowLastColumn="0"/>
-            </w:pPr>
-            <w:r>
-              <w:t>NO</w:t>
-            </w:r>
-          </w:p>
-        </w:tc>
-        <w:tc>
-          <w:tcPr>
-            <w:tcW w:w="2064" w:type="pct"/>
-          </w:tcPr>
-          <w:p>
-            <w:pPr>
-              <w:spacing w:before="120" w:after="120"/>
-              <w:cnfStyle w:val="000000100000" w:firstRow="0" w:lastRow="0" w:firstColumn="0" w:lastColumn="0" w:oddVBand="0" w:evenVBand="0" w:oddHBand="1" w:evenHBand="0" w:firstRowFirstColumn="0" w:firstRowLastColumn="0" w:lastRowFirstColumn="0" w:lastRowLastColumn="0"/>
-            </w:pPr>
-            <w:r>
-              <w:t xml:space="preserve">Define el tipo de composición de la tarea. Tareas con composición “P” (paralela) permite múltiples </w:t>
-            </w:r>
-            <w:proofErr w:type="spellStart"/>
-            <w:r>
-              <w:t>subtareas</w:t>
-            </w:r>
-            <w:proofErr w:type="spellEnd"/>
-            <w:r>
-              <w:t xml:space="preserve"> activas en simultáneo, sin un orden explícito de ejecución. Las tareas con composición “S” (secuencial) permite solo la creación secuencial de </w:t>
-            </w:r>
-            <w:proofErr w:type="spellStart"/>
-            <w:r>
-              <w:t>subtareas</w:t>
-            </w:r>
-            <w:proofErr w:type="spellEnd"/>
-            <w:r>
-              <w:t xml:space="preserve"> en el orden pre-definido.</w:t>
-            </w:r>
-            <w:r>
-              <w:t xml:space="preserve"> </w:t>
+            <w:tcW w:w="453" w:type="pct"/>
+          </w:tcPr>
+          <w:p>
+            <w:pPr>
+              <w:spacing w:before="120" w:after="120"/>
+              <w:cnfStyle w:val="000000100000" w:firstRow="0" w:lastRow="0" w:firstColumn="0" w:lastColumn="0" w:oddVBand="0" w:evenVBand="0" w:oddHBand="1" w:evenHBand="0" w:firstRowFirstColumn="0" w:firstRowLastColumn="0" w:lastRowFirstColumn="0" w:lastRowLastColumn="0"/>
+            </w:pPr>
+            <w:r>
+              <w:t>-</w:t>
+            </w:r>
+          </w:p>
+        </w:tc>
+        <w:tc>
+          <w:tcPr>
+            <w:tcW w:w="299" w:type="pct"/>
+          </w:tcPr>
+          <w:p>
+            <w:pPr>
+              <w:spacing w:before="120" w:after="120"/>
+              <w:cnfStyle w:val="000000100000" w:firstRow="0" w:lastRow="0" w:firstColumn="0" w:lastColumn="0" w:oddVBand="0" w:evenVBand="0" w:oddHBand="1" w:evenHBand="0" w:firstRowFirstColumn="0" w:firstRowLastColumn="0" w:lastRowFirstColumn="0" w:lastRowLastColumn="0"/>
+            </w:pPr>
+            <w:r>
+              <w:t>YES</w:t>
+            </w:r>
+          </w:p>
+        </w:tc>
+        <w:tc>
+          <w:tcPr>
+            <w:tcW w:w="2061" w:type="pct"/>
+          </w:tcPr>
+          <w:p>
+            <w:pPr>
+              <w:spacing w:before="120" w:after="120"/>
+              <w:cnfStyle w:val="000000100000" w:firstRow="0" w:lastRow="0" w:firstColumn="0" w:lastColumn="0" w:oddVBand="0" w:evenVBand="0" w:oddHBand="1" w:evenHBand="0" w:firstRowFirstColumn="0" w:firstRowLastColumn="0" w:lastRowFirstColumn="0" w:lastRowLastColumn="0"/>
+            </w:pPr>
+            <w:r>
+              <w:t>Especifica si se requiere de un dueño real para la tarea. Estableciendo su valor a “0” es utilizado para las tareas compuestas donde las subtareas deben ser activadas de forma automática sin interacción humana.</w:t>
+            </w:r>
+          </w:p>
+          <w:p>
+            <w:pPr>
+              <w:spacing w:before="120" w:after="120"/>
+              <w:cnfStyle w:val="000000100000" w:firstRow="0" w:lastRow="0" w:firstColumn="0" w:lastColumn="0" w:oddVBand="0" w:evenVBand="0" w:oddHBand="1" w:evenHBand="0" w:firstRowFirstColumn="0" w:firstRowLastColumn="0" w:lastRowFirstColumn="0" w:lastRowLastColumn="0"/>
+            </w:pPr>
+            <w:r>
+              <w:t>Se debe establecer su valor a “0” para tareas de enrutamiento.</w:t>
             </w:r>
           </w:p>
           <w:p>
@@ -1287,7 +1227,16 @@
             </w:pPr>
             <w:r>
               <w:lastRenderedPageBreak/>
-              <w:t>El valor default será “P” (paralelo).</w:t>
+              <w:t>Las tareas que han sido definidas como que no tienen subtareas DEBEN tener exactamente un dueño real luego de ser reclamada la tarea. Para estas tareas el atributo debe ser colocado en “1”.</w:t>
+            </w:r>
+          </w:p>
+          <w:p>
+            <w:pPr>
+              <w:spacing w:before="120" w:after="120"/>
+              <w:cnfStyle w:val="000000100000" w:firstRow="0" w:lastRow="0" w:firstColumn="0" w:lastColumn="0" w:oddVBand="0" w:evenVBand="0" w:oddHBand="1" w:evenHBand="0" w:firstRowFirstColumn="0" w:firstRowLastColumn="0" w:lastRowFirstColumn="0" w:lastRowLastColumn="0"/>
+            </w:pPr>
+            <w:r>
+              <w:t>El valor implícito es “1”.</w:t>
             </w:r>
           </w:p>
         </w:tc>
@@ -1296,7 +1245,7 @@
         <w:tc>
           <w:tcPr>
             <w:cnfStyle w:val="001000000000" w:firstRow="0" w:lastRow="0" w:firstColumn="1" w:lastColumn="0" w:oddVBand="0" w:evenVBand="0" w:oddHBand="0" w:evenHBand="0" w:firstRowFirstColumn="0" w:firstRowLastColumn="0" w:lastRowFirstColumn="0" w:lastRowLastColumn="0"/>
-            <w:tcW w:w="1000" w:type="pct"/>
+            <w:tcW w:w="1016" w:type="pct"/>
           </w:tcPr>
           <w:p>
             <w:pPr>
@@ -1304,13 +1253,13 @@
             </w:pPr>
             <w:r>
               <w:lastRenderedPageBreak/>
-              <w:t>CREATIONPATTERN</w:t>
-            </w:r>
-          </w:p>
-        </w:tc>
-        <w:tc>
-          <w:tcPr>
-            <w:tcW w:w="721" w:type="pct"/>
+              <w:t>DEFAULTLANG</w:t>
+            </w:r>
+          </w:p>
+        </w:tc>
+        <w:tc>
+          <w:tcPr>
+            <w:tcW w:w="718" w:type="pct"/>
           </w:tcPr>
           <w:p>
             <w:pPr>
@@ -1324,21 +1273,21 @@
         </w:tc>
         <w:tc>
           <w:tcPr>
-            <w:tcW w:w="456" w:type="pct"/>
-          </w:tcPr>
-          <w:p>
-            <w:pPr>
-              <w:spacing w:before="120" w:after="120"/>
-              <w:cnfStyle w:val="000000000000" w:firstRow="0" w:lastRow="0" w:firstColumn="0" w:lastColumn="0" w:oddVBand="0" w:evenVBand="0" w:oddHBand="0" w:evenHBand="0" w:firstRowFirstColumn="0" w:firstRowLastColumn="0" w:lastRowFirstColumn="0" w:lastRowLastColumn="0"/>
-            </w:pPr>
-            <w:r>
-              <w:t>1</w:t>
-            </w:r>
-          </w:p>
-        </w:tc>
-        <w:tc>
-          <w:tcPr>
-            <w:tcW w:w="455" w:type="pct"/>
+            <w:tcW w:w="453" w:type="pct"/>
+          </w:tcPr>
+          <w:p>
+            <w:pPr>
+              <w:spacing w:before="120" w:after="120"/>
+              <w:cnfStyle w:val="000000000000" w:firstRow="0" w:lastRow="0" w:firstColumn="0" w:lastColumn="0" w:oddVBand="0" w:evenVBand="0" w:oddHBand="0" w:evenHBand="0" w:firstRowFirstColumn="0" w:firstRowLastColumn="0" w:lastRowFirstColumn="0" w:lastRowLastColumn="0"/>
+            </w:pPr>
+            <w:r>
+              <w:t>6</w:t>
+            </w:r>
+          </w:p>
+        </w:tc>
+        <w:tc>
+          <w:tcPr>
+            <w:tcW w:w="453" w:type="pct"/>
           </w:tcPr>
           <w:p>
             <w:pPr>
@@ -1352,82 +1301,47 @@
         </w:tc>
         <w:tc>
           <w:tcPr>
-            <w:tcW w:w="304" w:type="pct"/>
-          </w:tcPr>
-          <w:p>
-            <w:pPr>
-              <w:spacing w:before="120" w:after="120"/>
-              <w:cnfStyle w:val="000000000000" w:firstRow="0" w:lastRow="0" w:firstColumn="0" w:lastColumn="0" w:oddVBand="0" w:evenVBand="0" w:oddHBand="0" w:evenHBand="0" w:firstRowFirstColumn="0" w:firstRowLastColumn="0" w:lastRowFirstColumn="0" w:lastRowLastColumn="0"/>
-            </w:pPr>
-            <w:r>
-              <w:t>NO</w:t>
-            </w:r>
-          </w:p>
-        </w:tc>
-        <w:tc>
-          <w:tcPr>
-            <w:tcW w:w="2064" w:type="pct"/>
-          </w:tcPr>
-          <w:p>
-            <w:pPr>
-              <w:spacing w:before="120" w:after="120"/>
-              <w:cnfStyle w:val="000000000000" w:firstRow="0" w:lastRow="0" w:firstColumn="0" w:lastColumn="0" w:oddVBand="0" w:evenVBand="0" w:oddHBand="0" w:evenHBand="0" w:firstRowFirstColumn="0" w:firstRowLastColumn="0" w:lastRowFirstColumn="0" w:lastRowLastColumn="0"/>
-            </w:pPr>
-            <w:r>
-              <w:t>Define el patrón de creación de instancias permitidos para la definición de la tarea. Pueden ser “M” (manual) o “A” (automática).</w:t>
-            </w:r>
-          </w:p>
-          <w:p>
-            <w:pPr>
-              <w:spacing w:before="120" w:after="120"/>
-              <w:cnfStyle w:val="000000000000" w:firstRow="0" w:lastRow="0" w:firstColumn="0" w:lastColumn="0" w:oddVBand="0" w:evenVBand="0" w:oddHBand="0" w:evenHBand="0" w:firstRowFirstColumn="0" w:firstRowLastColumn="0" w:lastRowFirstColumn="0" w:lastRowLastColumn="0"/>
-            </w:pPr>
-            <w:r>
-              <w:t>Tareas compuestas con patrón de creación “M” (manual) esperan que el dueño de la definición de la tarea dispare la creación de sub-tareas predefinidas.</w:t>
-            </w:r>
-          </w:p>
-          <w:p>
-            <w:pPr>
-              <w:spacing w:before="120" w:after="120"/>
-              <w:cnfStyle w:val="000000000000" w:firstRow="0" w:lastRow="0" w:firstColumn="0" w:lastColumn="0" w:oddVBand="0" w:evenVBand="0" w:oddHBand="0" w:evenHBand="0" w:firstRowFirstColumn="0" w:firstRowLastColumn="0" w:lastRowFirstColumn="0" w:lastRowLastColumn="0"/>
-            </w:pPr>
-            <w:r>
-              <w:t xml:space="preserve">Tareas compuestas con patrón de creación “A” (automático) crean automáticamente las </w:t>
-            </w:r>
-            <w:proofErr w:type="spellStart"/>
-            <w:r>
-              <w:t>subtareas</w:t>
-            </w:r>
-            <w:proofErr w:type="spellEnd"/>
-            <w:r>
-              <w:t xml:space="preserve"> predefinidas en el momento que la tarea compuesta alcanzar el estado “IN_PROGRESS” cuando el COMPOSITIONTYPE es “P” (paralelo), para COMPOSITIONTYPE “S” (secuencial) se crea la primera </w:t>
-            </w:r>
-            <w:proofErr w:type="spellStart"/>
-            <w:r>
-              <w:t>subtarea</w:t>
-            </w:r>
-            <w:proofErr w:type="spellEnd"/>
-            <w:r>
-              <w:t xml:space="preserve"> de la secuencia cuando la tarea compuesta alcanza el estado “IN_PROGRESS”</w:t>
-            </w:r>
-            <w:r>
-              <w:t xml:space="preserve">, posteriormente, la </w:t>
-            </w:r>
-            <w:proofErr w:type="spellStart"/>
-            <w:r>
-              <w:t>subtarea</w:t>
-            </w:r>
-            <w:proofErr w:type="spellEnd"/>
-            <w:r>
-              <w:t xml:space="preserve"> subsiguiente es creada cuando la </w:t>
-            </w:r>
-            <w:proofErr w:type="spellStart"/>
-            <w:r>
-              <w:t>subtarea</w:t>
-            </w:r>
-            <w:proofErr w:type="spellEnd"/>
-            <w:r>
-              <w:t xml:space="preserve"> en curso finaliza.</w:t>
+            <w:tcW w:w="299" w:type="pct"/>
+          </w:tcPr>
+          <w:p>
+            <w:pPr>
+              <w:spacing w:before="120" w:after="120"/>
+              <w:cnfStyle w:val="000000000000" w:firstRow="0" w:lastRow="0" w:firstColumn="0" w:lastColumn="0" w:oddVBand="0" w:evenVBand="0" w:oddHBand="0" w:evenHBand="0" w:firstRowFirstColumn="0" w:firstRowLastColumn="0" w:lastRowFirstColumn="0" w:lastRowLastColumn="0"/>
+            </w:pPr>
+            <w:r>
+              <w:t>YES</w:t>
+            </w:r>
+          </w:p>
+        </w:tc>
+        <w:tc>
+          <w:tcPr>
+            <w:tcW w:w="2061" w:type="pct"/>
+          </w:tcPr>
+          <w:p>
+            <w:pPr>
+              <w:spacing w:before="120" w:after="120"/>
+              <w:cnfStyle w:val="000000000000" w:firstRow="0" w:lastRow="0" w:firstColumn="0" w:lastColumn="0" w:oddVBand="0" w:evenVBand="0" w:oddHBand="0" w:evenHBand="0" w:firstRowFirstColumn="0" w:firstRowLastColumn="0" w:lastRowFirstColumn="0" w:lastRowLastColumn="0"/>
+              <w:rPr>
+                <w:u w:val="single"/>
+              </w:rPr>
+            </w:pPr>
+            <w:r>
+              <w:t>Define el lenguaje default para el título de la terea.</w:t>
+            </w:r>
+            <w:r>
+              <w:t xml:space="preserve"> El código es conforme con el estándar ISO 639-1:</w:t>
+            </w:r>
+            <w:r>
+              <w:t>2002</w:t>
+            </w:r>
+            <w:r>
+              <w:t xml:space="preserve"> de lenguajes.</w:t>
+            </w:r>
+            <w:r>
+              <w:t xml:space="preserve"> Por default será “en”</w:t>
+            </w:r>
+            <w:r>
+              <w:t>.</w:t>
             </w:r>
           </w:p>
         </w:tc>
@@ -1439,34 +1353,48 @@
         <w:tc>
           <w:tcPr>
             <w:cnfStyle w:val="001000000000" w:firstRow="0" w:lastRow="0" w:firstColumn="1" w:lastColumn="0" w:oddVBand="0" w:evenVBand="0" w:oddHBand="0" w:evenHBand="0" w:firstRowFirstColumn="0" w:firstRowLastColumn="0" w:lastRowFirstColumn="0" w:lastRowLastColumn="0"/>
-            <w:tcW w:w="1000" w:type="pct"/>
-          </w:tcPr>
-          <w:p>
-            <w:pPr>
-              <w:spacing w:before="120" w:after="120"/>
-            </w:pPr>
-            <w:r>
-              <w:t>PARENTTASKDEFID</w:t>
-            </w:r>
-          </w:p>
-        </w:tc>
-        <w:tc>
-          <w:tcPr>
-            <w:tcW w:w="721" w:type="pct"/>
-          </w:tcPr>
-          <w:p>
-            <w:pPr>
-              <w:spacing w:before="120" w:after="120"/>
-              <w:cnfStyle w:val="000000100000" w:firstRow="0" w:lastRow="0" w:firstColumn="0" w:lastColumn="0" w:oddVBand="0" w:evenVBand="0" w:oddHBand="1" w:evenHBand="0" w:firstRowFirstColumn="0" w:firstRowLastColumn="0" w:lastRowFirstColumn="0" w:lastRowLastColumn="0"/>
-            </w:pPr>
-            <w:r>
-              <w:t>INTEGER</w:t>
-            </w:r>
-          </w:p>
-        </w:tc>
-        <w:tc>
-          <w:tcPr>
-            <w:tcW w:w="456" w:type="pct"/>
+            <w:tcW w:w="1016" w:type="pct"/>
+          </w:tcPr>
+          <w:p>
+            <w:pPr>
+              <w:spacing w:before="120" w:after="120"/>
+            </w:pPr>
+            <w:r>
+              <w:t>COMPOSITIONTYPE</w:t>
+            </w:r>
+          </w:p>
+        </w:tc>
+        <w:tc>
+          <w:tcPr>
+            <w:tcW w:w="718" w:type="pct"/>
+          </w:tcPr>
+          <w:p>
+            <w:pPr>
+              <w:spacing w:before="120" w:after="120"/>
+              <w:cnfStyle w:val="000000100000" w:firstRow="0" w:lastRow="0" w:firstColumn="0" w:lastColumn="0" w:oddVBand="0" w:evenVBand="0" w:oddHBand="1" w:evenHBand="0" w:firstRowFirstColumn="0" w:firstRowLastColumn="0" w:lastRowFirstColumn="0" w:lastRowLastColumn="0"/>
+            </w:pPr>
+            <w:r>
+              <w:t>CHAR</w:t>
+            </w:r>
+          </w:p>
+        </w:tc>
+        <w:tc>
+          <w:tcPr>
+            <w:tcW w:w="453" w:type="pct"/>
+          </w:tcPr>
+          <w:p>
+            <w:pPr>
+              <w:spacing w:before="120" w:after="120"/>
+              <w:cnfStyle w:val="000000100000" w:firstRow="0" w:lastRow="0" w:firstColumn="0" w:lastColumn="0" w:oddVBand="0" w:evenVBand="0" w:oddHBand="1" w:evenHBand="0" w:firstRowFirstColumn="0" w:firstRowLastColumn="0" w:lastRowFirstColumn="0" w:lastRowLastColumn="0"/>
+            </w:pPr>
+            <w:r>
+              <w:t>1</w:t>
+            </w:r>
+          </w:p>
+        </w:tc>
+        <w:tc>
+          <w:tcPr>
+            <w:tcW w:w="453" w:type="pct"/>
           </w:tcPr>
           <w:p>
             <w:pPr>
@@ -1480,51 +1408,41 @@
         </w:tc>
         <w:tc>
           <w:tcPr>
-            <w:tcW w:w="455" w:type="pct"/>
-          </w:tcPr>
-          <w:p>
-            <w:pPr>
-              <w:spacing w:before="120" w:after="120"/>
-              <w:cnfStyle w:val="000000100000" w:firstRow="0" w:lastRow="0" w:firstColumn="0" w:lastColumn="0" w:oddVBand="0" w:evenVBand="0" w:oddHBand="1" w:evenHBand="0" w:firstRowFirstColumn="0" w:firstRowLastColumn="0" w:lastRowFirstColumn="0" w:lastRowLastColumn="0"/>
-            </w:pPr>
-            <w:r>
-              <w:t>-</w:t>
-            </w:r>
-          </w:p>
-        </w:tc>
-        <w:tc>
-          <w:tcPr>
-            <w:tcW w:w="304" w:type="pct"/>
-          </w:tcPr>
-          <w:p>
-            <w:pPr>
-              <w:spacing w:before="120" w:after="120"/>
-              <w:cnfStyle w:val="000000100000" w:firstRow="0" w:lastRow="0" w:firstColumn="0" w:lastColumn="0" w:oddVBand="0" w:evenVBand="0" w:oddHBand="1" w:evenHBand="0" w:firstRowFirstColumn="0" w:firstRowLastColumn="0" w:lastRowFirstColumn="0" w:lastRowLastColumn="0"/>
-            </w:pPr>
-            <w:r>
-              <w:t>YES</w:t>
-            </w:r>
-          </w:p>
-        </w:tc>
-        <w:tc>
-          <w:tcPr>
-            <w:tcW w:w="2064" w:type="pct"/>
-          </w:tcPr>
-          <w:p>
-            <w:pPr>
-              <w:spacing w:before="120" w:after="120"/>
-              <w:cnfStyle w:val="000000100000" w:firstRow="0" w:lastRow="0" w:firstColumn="0" w:lastColumn="0" w:oddVBand="0" w:evenVBand="0" w:oddHBand="1" w:evenHBand="0" w:firstRowFirstColumn="0" w:firstRowLastColumn="0" w:lastRowFirstColumn="0" w:lastRowLastColumn="0"/>
-            </w:pPr>
-            <w:r>
-              <w:t xml:space="preserve">Define la definición de tarea padre que contiene a esta </w:t>
-            </w:r>
-            <w:proofErr w:type="spellStart"/>
-            <w:r>
-              <w:t>subtarea</w:t>
-            </w:r>
-            <w:proofErr w:type="spellEnd"/>
-            <w:r>
-              <w:t>.</w:t>
+            <w:tcW w:w="299" w:type="pct"/>
+          </w:tcPr>
+          <w:p>
+            <w:pPr>
+              <w:spacing w:before="120" w:after="120"/>
+              <w:cnfStyle w:val="000000100000" w:firstRow="0" w:lastRow="0" w:firstColumn="0" w:lastColumn="0" w:oddVBand="0" w:evenVBand="0" w:oddHBand="1" w:evenHBand="0" w:firstRowFirstColumn="0" w:firstRowLastColumn="0" w:lastRowFirstColumn="0" w:lastRowLastColumn="0"/>
+            </w:pPr>
+            <w:r>
+              <w:t>NO</w:t>
+            </w:r>
+          </w:p>
+        </w:tc>
+        <w:tc>
+          <w:tcPr>
+            <w:tcW w:w="2061" w:type="pct"/>
+          </w:tcPr>
+          <w:p>
+            <w:pPr>
+              <w:spacing w:before="120" w:after="120"/>
+              <w:cnfStyle w:val="000000100000" w:firstRow="0" w:lastRow="0" w:firstColumn="0" w:lastColumn="0" w:oddVBand="0" w:evenVBand="0" w:oddHBand="1" w:evenHBand="0" w:firstRowFirstColumn="0" w:firstRowLastColumn="0" w:lastRowFirstColumn="0" w:lastRowLastColumn="0"/>
+            </w:pPr>
+            <w:r>
+              <w:t>Define el tipo de composición de la tarea. Tareas con composición “P” (paralela) permite múltiples subtareas activas en simultáneo, sin un orden explícito de ejecución. Las tareas con composición “S” (secuencial) permite solo la creación secuencial de subtareas en el orden pre-definido.</w:t>
+            </w:r>
+            <w:r>
+              <w:t xml:space="preserve"> </w:t>
+            </w:r>
+          </w:p>
+          <w:p>
+            <w:pPr>
+              <w:spacing w:before="120" w:after="120"/>
+              <w:cnfStyle w:val="000000100000" w:firstRow="0" w:lastRow="0" w:firstColumn="0" w:lastColumn="0" w:oddVBand="0" w:evenVBand="0" w:oddHBand="1" w:evenHBand="0" w:firstRowFirstColumn="0" w:firstRowLastColumn="0" w:lastRowFirstColumn="0" w:lastRowLastColumn="0"/>
+            </w:pPr>
+            <w:r>
+              <w:t>El valor default será “P” (paralelo).</w:t>
             </w:r>
           </w:p>
         </w:tc>
@@ -1533,7 +1451,208 @@
         <w:tc>
           <w:tcPr>
             <w:cnfStyle w:val="001000000000" w:firstRow="0" w:lastRow="0" w:firstColumn="1" w:lastColumn="0" w:oddVBand="0" w:evenVBand="0" w:oddHBand="0" w:evenHBand="0" w:firstRowFirstColumn="0" w:firstRowLastColumn="0" w:lastRowFirstColumn="0" w:lastRowLastColumn="0"/>
-            <w:tcW w:w="1000" w:type="pct"/>
+            <w:tcW w:w="1016" w:type="pct"/>
+          </w:tcPr>
+          <w:p>
+            <w:pPr>
+              <w:spacing w:before="120" w:after="120"/>
+            </w:pPr>
+            <w:r>
+              <w:t>CREATIONPATTERN</w:t>
+            </w:r>
+          </w:p>
+        </w:tc>
+        <w:tc>
+          <w:tcPr>
+            <w:tcW w:w="718" w:type="pct"/>
+          </w:tcPr>
+          <w:p>
+            <w:pPr>
+              <w:spacing w:before="120" w:after="120"/>
+              <w:cnfStyle w:val="000000000000" w:firstRow="0" w:lastRow="0" w:firstColumn="0" w:lastColumn="0" w:oddVBand="0" w:evenVBand="0" w:oddHBand="0" w:evenHBand="0" w:firstRowFirstColumn="0" w:firstRowLastColumn="0" w:lastRowFirstColumn="0" w:lastRowLastColumn="0"/>
+            </w:pPr>
+            <w:r>
+              <w:t>CHAR</w:t>
+            </w:r>
+          </w:p>
+        </w:tc>
+        <w:tc>
+          <w:tcPr>
+            <w:tcW w:w="453" w:type="pct"/>
+          </w:tcPr>
+          <w:p>
+            <w:pPr>
+              <w:spacing w:before="120" w:after="120"/>
+              <w:cnfStyle w:val="000000000000" w:firstRow="0" w:lastRow="0" w:firstColumn="0" w:lastColumn="0" w:oddVBand="0" w:evenVBand="0" w:oddHBand="0" w:evenHBand="0" w:firstRowFirstColumn="0" w:firstRowLastColumn="0" w:lastRowFirstColumn="0" w:lastRowLastColumn="0"/>
+            </w:pPr>
+            <w:r>
+              <w:t>1</w:t>
+            </w:r>
+          </w:p>
+        </w:tc>
+        <w:tc>
+          <w:tcPr>
+            <w:tcW w:w="453" w:type="pct"/>
+          </w:tcPr>
+          <w:p>
+            <w:pPr>
+              <w:spacing w:before="120" w:after="120"/>
+              <w:cnfStyle w:val="000000000000" w:firstRow="0" w:lastRow="0" w:firstColumn="0" w:lastColumn="0" w:oddVBand="0" w:evenVBand="0" w:oddHBand="0" w:evenHBand="0" w:firstRowFirstColumn="0" w:firstRowLastColumn="0" w:lastRowFirstColumn="0" w:lastRowLastColumn="0"/>
+            </w:pPr>
+            <w:r>
+              <w:t>-</w:t>
+            </w:r>
+          </w:p>
+        </w:tc>
+        <w:tc>
+          <w:tcPr>
+            <w:tcW w:w="299" w:type="pct"/>
+          </w:tcPr>
+          <w:p>
+            <w:pPr>
+              <w:spacing w:before="120" w:after="120"/>
+              <w:cnfStyle w:val="000000000000" w:firstRow="0" w:lastRow="0" w:firstColumn="0" w:lastColumn="0" w:oddVBand="0" w:evenVBand="0" w:oddHBand="0" w:evenHBand="0" w:firstRowFirstColumn="0" w:firstRowLastColumn="0" w:lastRowFirstColumn="0" w:lastRowLastColumn="0"/>
+            </w:pPr>
+            <w:r>
+              <w:t>NO</w:t>
+            </w:r>
+          </w:p>
+        </w:tc>
+        <w:tc>
+          <w:tcPr>
+            <w:tcW w:w="2061" w:type="pct"/>
+          </w:tcPr>
+          <w:p>
+            <w:pPr>
+              <w:spacing w:before="120" w:after="120"/>
+              <w:cnfStyle w:val="000000000000" w:firstRow="0" w:lastRow="0" w:firstColumn="0" w:lastColumn="0" w:oddVBand="0" w:evenVBand="0" w:oddHBand="0" w:evenHBand="0" w:firstRowFirstColumn="0" w:firstRowLastColumn="0" w:lastRowFirstColumn="0" w:lastRowLastColumn="0"/>
+            </w:pPr>
+            <w:r>
+              <w:t>Define el patrón de creación de instancias permitidos para la definición de la tarea. Pueden ser “M” (manual) o “A” (automática).</w:t>
+            </w:r>
+          </w:p>
+          <w:p>
+            <w:pPr>
+              <w:spacing w:before="120" w:after="120"/>
+              <w:cnfStyle w:val="000000000000" w:firstRow="0" w:lastRow="0" w:firstColumn="0" w:lastColumn="0" w:oddVBand="0" w:evenVBand="0" w:oddHBand="0" w:evenHBand="0" w:firstRowFirstColumn="0" w:firstRowLastColumn="0" w:lastRowFirstColumn="0" w:lastRowLastColumn="0"/>
+            </w:pPr>
+            <w:r>
+              <w:t>Tareas compuestas con patrón de creación “M” (manual) esperan que el dueño de la definición de la tarea dispare la creación de sub-tareas predefinidas.</w:t>
+            </w:r>
+          </w:p>
+          <w:p>
+            <w:pPr>
+              <w:spacing w:before="120" w:after="120"/>
+              <w:cnfStyle w:val="000000000000" w:firstRow="0" w:lastRow="0" w:firstColumn="0" w:lastColumn="0" w:oddVBand="0" w:evenVBand="0" w:oddHBand="0" w:evenHBand="0" w:firstRowFirstColumn="0" w:firstRowLastColumn="0" w:lastRowFirstColumn="0" w:lastRowLastColumn="0"/>
+            </w:pPr>
+            <w:r>
+              <w:t xml:space="preserve">Tareas compuestas con patrón de creación “A” (automático) crean automáticamente las subtareas predefinidas en el momento que la tarea compuesta alcanzar el estado “IN_PROGRESS” cuando el COMPOSITIONTYPE es “P” (paralelo), para COMPOSITIONTYPE “S” (secuencial) se crea la </w:t>
+            </w:r>
+            <w:r>
+              <w:lastRenderedPageBreak/>
+              <w:t>primera subtarea de la secuencia cuando la tarea compuesta alcanza el estado “IN_PROGRESS”</w:t>
+            </w:r>
+            <w:r>
+              <w:t>, posteriormente, la subtarea subsiguiente es creada cuando la subtarea en curso finaliza.</w:t>
+            </w:r>
+          </w:p>
+        </w:tc>
+      </w:tr>
+      <w:tr>
+        <w:trPr>
+          <w:cnfStyle w:val="000000100000" w:firstRow="0" w:lastRow="0" w:firstColumn="0" w:lastColumn="0" w:oddVBand="0" w:evenVBand="0" w:oddHBand="1" w:evenHBand="0" w:firstRowFirstColumn="0" w:firstRowLastColumn="0" w:lastRowFirstColumn="0" w:lastRowLastColumn="0"/>
+        </w:trPr>
+        <w:tc>
+          <w:tcPr>
+            <w:cnfStyle w:val="001000000000" w:firstRow="0" w:lastRow="0" w:firstColumn="1" w:lastColumn="0" w:oddVBand="0" w:evenVBand="0" w:oddHBand="0" w:evenHBand="0" w:firstRowFirstColumn="0" w:firstRowLastColumn="0" w:lastRowFirstColumn="0" w:lastRowLastColumn="0"/>
+            <w:tcW w:w="1016" w:type="pct"/>
+          </w:tcPr>
+          <w:p>
+            <w:pPr>
+              <w:spacing w:before="120" w:after="120"/>
+            </w:pPr>
+            <w:r>
+              <w:lastRenderedPageBreak/>
+              <w:t>PARENTTASKDEFID</w:t>
+            </w:r>
+          </w:p>
+        </w:tc>
+        <w:tc>
+          <w:tcPr>
+            <w:tcW w:w="718" w:type="pct"/>
+          </w:tcPr>
+          <w:p>
+            <w:pPr>
+              <w:spacing w:before="120" w:after="120"/>
+              <w:cnfStyle w:val="000000100000" w:firstRow="0" w:lastRow="0" w:firstColumn="0" w:lastColumn="0" w:oddVBand="0" w:evenVBand="0" w:oddHBand="1" w:evenHBand="0" w:firstRowFirstColumn="0" w:firstRowLastColumn="0" w:lastRowFirstColumn="0" w:lastRowLastColumn="0"/>
+            </w:pPr>
+            <w:r>
+              <w:t>INTEGER</w:t>
+            </w:r>
+          </w:p>
+        </w:tc>
+        <w:tc>
+          <w:tcPr>
+            <w:tcW w:w="453" w:type="pct"/>
+          </w:tcPr>
+          <w:p>
+            <w:pPr>
+              <w:spacing w:before="120" w:after="120"/>
+              <w:cnfStyle w:val="000000100000" w:firstRow="0" w:lastRow="0" w:firstColumn="0" w:lastColumn="0" w:oddVBand="0" w:evenVBand="0" w:oddHBand="1" w:evenHBand="0" w:firstRowFirstColumn="0" w:firstRowLastColumn="0" w:lastRowFirstColumn="0" w:lastRowLastColumn="0"/>
+            </w:pPr>
+            <w:r>
+              <w:t>-</w:t>
+            </w:r>
+          </w:p>
+        </w:tc>
+        <w:tc>
+          <w:tcPr>
+            <w:tcW w:w="453" w:type="pct"/>
+          </w:tcPr>
+          <w:p>
+            <w:pPr>
+              <w:spacing w:before="120" w:after="120"/>
+              <w:cnfStyle w:val="000000100000" w:firstRow="0" w:lastRow="0" w:firstColumn="0" w:lastColumn="0" w:oddVBand="0" w:evenVBand="0" w:oddHBand="1" w:evenHBand="0" w:firstRowFirstColumn="0" w:firstRowLastColumn="0" w:lastRowFirstColumn="0" w:lastRowLastColumn="0"/>
+            </w:pPr>
+            <w:r>
+              <w:t>-</w:t>
+            </w:r>
+          </w:p>
+        </w:tc>
+        <w:tc>
+          <w:tcPr>
+            <w:tcW w:w="299" w:type="pct"/>
+          </w:tcPr>
+          <w:p>
+            <w:pPr>
+              <w:spacing w:before="120" w:after="120"/>
+              <w:cnfStyle w:val="000000100000" w:firstRow="0" w:lastRow="0" w:firstColumn="0" w:lastColumn="0" w:oddVBand="0" w:evenVBand="0" w:oddHBand="1" w:evenHBand="0" w:firstRowFirstColumn="0" w:firstRowLastColumn="0" w:lastRowFirstColumn="0" w:lastRowLastColumn="0"/>
+            </w:pPr>
+            <w:r>
+              <w:t>YES</w:t>
+            </w:r>
+          </w:p>
+        </w:tc>
+        <w:tc>
+          <w:tcPr>
+            <w:tcW w:w="2061" w:type="pct"/>
+          </w:tcPr>
+          <w:p>
+            <w:pPr>
+              <w:spacing w:before="120" w:after="120"/>
+              <w:cnfStyle w:val="000000100000" w:firstRow="0" w:lastRow="0" w:firstColumn="0" w:lastColumn="0" w:oddVBand="0" w:evenVBand="0" w:oddHBand="1" w:evenHBand="0" w:firstRowFirstColumn="0" w:firstRowLastColumn="0" w:lastRowFirstColumn="0" w:lastRowLastColumn="0"/>
+            </w:pPr>
+            <w:r>
+              <w:t>Define la definición de tarea padre que contiene a esta subtarea.</w:t>
+            </w:r>
+          </w:p>
+        </w:tc>
+      </w:tr>
+      <w:tr>
+        <w:tc>
+          <w:tcPr>
+            <w:cnfStyle w:val="001000000000" w:firstRow="0" w:lastRow="0" w:firstColumn="1" w:lastColumn="0" w:oddVBand="0" w:evenVBand="0" w:oddHBand="0" w:evenHBand="0" w:firstRowFirstColumn="0" w:firstRowLastColumn="0" w:lastRowFirstColumn="0" w:lastRowLastColumn="0"/>
+            <w:tcW w:w="1016" w:type="pct"/>
           </w:tcPr>
           <w:p>
             <w:pPr>
@@ -1546,7 +1665,7 @@
         </w:tc>
         <w:tc>
           <w:tcPr>
-            <w:tcW w:w="721" w:type="pct"/>
+            <w:tcW w:w="718" w:type="pct"/>
           </w:tcPr>
           <w:p>
             <w:pPr>
@@ -1560,7 +1679,7 @@
         </w:tc>
         <w:tc>
           <w:tcPr>
-            <w:tcW w:w="456" w:type="pct"/>
+            <w:tcW w:w="453" w:type="pct"/>
           </w:tcPr>
           <w:p>
             <w:pPr>
@@ -1574,7 +1693,7 @@
         </w:tc>
         <w:tc>
           <w:tcPr>
-            <w:tcW w:w="455" w:type="pct"/>
+            <w:tcW w:w="453" w:type="pct"/>
           </w:tcPr>
           <w:p>
             <w:pPr>
@@ -1588,7 +1707,7 @@
         </w:tc>
         <w:tc>
           <w:tcPr>
-            <w:tcW w:w="304" w:type="pct"/>
+            <w:tcW w:w="299" w:type="pct"/>
           </w:tcPr>
           <w:p>
             <w:pPr>
@@ -1602,27 +1721,639 @@
         </w:tc>
         <w:tc>
           <w:tcPr>
-            <w:tcW w:w="2064" w:type="pct"/>
-          </w:tcPr>
-          <w:p>
-            <w:pPr>
-              <w:spacing w:before="120" w:after="120"/>
-              <w:cnfStyle w:val="000000000000" w:firstRow="0" w:lastRow="0" w:firstColumn="0" w:lastColumn="0" w:oddVBand="0" w:evenVBand="0" w:oddHBand="0" w:evenHBand="0" w:firstRowFirstColumn="0" w:firstRowLastColumn="0" w:lastRowFirstColumn="0" w:lastRowLastColumn="0"/>
-            </w:pPr>
-            <w:r>
-              <w:t xml:space="preserve">Indicador de prioridad </w:t>
-            </w:r>
-            <w:r>
-              <w:t xml:space="preserve">por default </w:t>
-            </w:r>
-            <w:r>
-              <w:t xml:space="preserve">de la tarea. </w:t>
-            </w:r>
-            <w:r>
-              <w:t>Es el valor inicialmente asignado a cada instancia de la tarea</w:t>
-            </w:r>
-            <w:r>
-              <w:t>.</w:t>
+            <w:tcW w:w="2061" w:type="pct"/>
+          </w:tcPr>
+          <w:p>
+            <w:pPr>
+              <w:spacing w:before="120" w:after="120"/>
+              <w:cnfStyle w:val="000000000000" w:firstRow="0" w:lastRow="0" w:firstColumn="0" w:lastColumn="0" w:oddVBand="0" w:evenVBand="0" w:oddHBand="0" w:evenHBand="0" w:firstRowFirstColumn="0" w:firstRowLastColumn="0" w:lastRowFirstColumn="0" w:lastRowLastColumn="0"/>
+            </w:pPr>
+            <w:r>
+              <w:t>Indicador de prioridad por default de la tarea. Es el valor inicialmente asignado a cada instancia de la tarea.</w:t>
+            </w:r>
+            <w:r>
+              <w:t xml:space="preserve"> Por </w:t>
+            </w:r>
+            <w:r>
+              <w:t xml:space="preserve">default su valor es 5. </w:t>
+            </w:r>
+            <w:r>
+              <w:t>El rango de valores es de “0” (prioridad más alta) a “10” (prioridad más baja).</w:t>
+            </w:r>
+          </w:p>
+        </w:tc>
+      </w:tr>
+      <w:tr>
+        <w:trPr>
+          <w:cnfStyle w:val="000000100000" w:firstRow="0" w:lastRow="0" w:firstColumn="0" w:lastColumn="0" w:oddVBand="0" w:evenVBand="0" w:oddHBand="1" w:evenHBand="0" w:firstRowFirstColumn="0" w:firstRowLastColumn="0" w:lastRowFirstColumn="0" w:lastRowLastColumn="0"/>
+        </w:trPr>
+        <w:tc>
+          <w:tcPr>
+            <w:cnfStyle w:val="001000000000" w:firstRow="0" w:lastRow="0" w:firstColumn="1" w:lastColumn="0" w:oddVBand="0" w:evenVBand="0" w:oddHBand="0" w:evenHBand="0" w:firstRowFirstColumn="0" w:firstRowLastColumn="0" w:lastRowFirstColumn="0" w:lastRowLastColumn="0"/>
+            <w:tcW w:w="1016" w:type="pct"/>
+          </w:tcPr>
+          <w:p>
+            <w:pPr>
+              <w:spacing w:before="120" w:after="120"/>
+            </w:pPr>
+            <w:r>
+              <w:t>PORTTYPE</w:t>
+            </w:r>
+          </w:p>
+        </w:tc>
+        <w:tc>
+          <w:tcPr>
+            <w:tcW w:w="718" w:type="pct"/>
+          </w:tcPr>
+          <w:p>
+            <w:pPr>
+              <w:spacing w:before="120" w:after="120"/>
+              <w:cnfStyle w:val="000000100000" w:firstRow="0" w:lastRow="0" w:firstColumn="0" w:lastColumn="0" w:oddVBand="0" w:evenVBand="0" w:oddHBand="1" w:evenHBand="0" w:firstRowFirstColumn="0" w:firstRowLastColumn="0" w:lastRowFirstColumn="0" w:lastRowLastColumn="0"/>
+            </w:pPr>
+            <w:r>
+              <w:t>VARCHAR</w:t>
+            </w:r>
+          </w:p>
+        </w:tc>
+        <w:tc>
+          <w:tcPr>
+            <w:tcW w:w="453" w:type="pct"/>
+          </w:tcPr>
+          <w:p>
+            <w:pPr>
+              <w:spacing w:before="120" w:after="120"/>
+              <w:cnfStyle w:val="000000100000" w:firstRow="0" w:lastRow="0" w:firstColumn="0" w:lastColumn="0" w:oddVBand="0" w:evenVBand="0" w:oddHBand="1" w:evenHBand="0" w:firstRowFirstColumn="0" w:firstRowLastColumn="0" w:lastRowFirstColumn="0" w:lastRowLastColumn="0"/>
+            </w:pPr>
+            <w:r>
+              <w:t>60</w:t>
+            </w:r>
+          </w:p>
+        </w:tc>
+        <w:tc>
+          <w:tcPr>
+            <w:tcW w:w="453" w:type="pct"/>
+          </w:tcPr>
+          <w:p>
+            <w:pPr>
+              <w:spacing w:before="120" w:after="120"/>
+              <w:cnfStyle w:val="000000100000" w:firstRow="0" w:lastRow="0" w:firstColumn="0" w:lastColumn="0" w:oddVBand="0" w:evenVBand="0" w:oddHBand="1" w:evenHBand="0" w:firstRowFirstColumn="0" w:firstRowLastColumn="0" w:lastRowFirstColumn="0" w:lastRowLastColumn="0"/>
+            </w:pPr>
+            <w:r>
+              <w:t>-</w:t>
+            </w:r>
+          </w:p>
+        </w:tc>
+        <w:tc>
+          <w:tcPr>
+            <w:tcW w:w="299" w:type="pct"/>
+          </w:tcPr>
+          <w:p>
+            <w:pPr>
+              <w:spacing w:before="120" w:after="120"/>
+              <w:cnfStyle w:val="000000100000" w:firstRow="0" w:lastRow="0" w:firstColumn="0" w:lastColumn="0" w:oddVBand="0" w:evenVBand="0" w:oddHBand="1" w:evenHBand="0" w:firstRowFirstColumn="0" w:firstRowLastColumn="0" w:lastRowFirstColumn="0" w:lastRowLastColumn="0"/>
+            </w:pPr>
+            <w:r>
+              <w:t>NO</w:t>
+            </w:r>
+          </w:p>
+        </w:tc>
+        <w:tc>
+          <w:tcPr>
+            <w:tcW w:w="2061" w:type="pct"/>
+          </w:tcPr>
+          <w:p>
+            <w:pPr>
+              <w:spacing w:before="120" w:after="120"/>
+              <w:cnfStyle w:val="000000100000" w:firstRow="0" w:lastRow="0" w:firstColumn="0" w:lastColumn="0" w:oddVBand="0" w:evenVBand="0" w:oddHBand="1" w:evenHBand="0" w:firstRowFirstColumn="0" w:firstRowLastColumn="0" w:lastRowFirstColumn="0" w:lastRowLastColumn="0"/>
+            </w:pPr>
+          </w:p>
+        </w:tc>
+      </w:tr>
+      <w:tr>
+        <w:tc>
+          <w:tcPr>
+            <w:cnfStyle w:val="001000000000" w:firstRow="0" w:lastRow="0" w:firstColumn="1" w:lastColumn="0" w:oddVBand="0" w:evenVBand="0" w:oddHBand="0" w:evenHBand="0" w:firstRowFirstColumn="0" w:firstRowLastColumn="0" w:lastRowFirstColumn="0" w:lastRowLastColumn="0"/>
+            <w:tcW w:w="1016" w:type="pct"/>
+          </w:tcPr>
+          <w:p>
+            <w:pPr>
+              <w:spacing w:before="120" w:after="120"/>
+            </w:pPr>
+            <w:r>
+              <w:t>OPERATIONNAME</w:t>
+            </w:r>
+          </w:p>
+        </w:tc>
+        <w:tc>
+          <w:tcPr>
+            <w:tcW w:w="718" w:type="pct"/>
+          </w:tcPr>
+          <w:p>
+            <w:pPr>
+              <w:spacing w:before="120" w:after="120"/>
+              <w:cnfStyle w:val="000000000000" w:firstRow="0" w:lastRow="0" w:firstColumn="0" w:lastColumn="0" w:oddVBand="0" w:evenVBand="0" w:oddHBand="0" w:evenHBand="0" w:firstRowFirstColumn="0" w:firstRowLastColumn="0" w:lastRowFirstColumn="0" w:lastRowLastColumn="0"/>
+            </w:pPr>
+            <w:r>
+              <w:t>VARCHAR</w:t>
+            </w:r>
+          </w:p>
+        </w:tc>
+        <w:tc>
+          <w:tcPr>
+            <w:tcW w:w="453" w:type="pct"/>
+          </w:tcPr>
+          <w:p>
+            <w:pPr>
+              <w:spacing w:before="120" w:after="120"/>
+              <w:cnfStyle w:val="000000000000" w:firstRow="0" w:lastRow="0" w:firstColumn="0" w:lastColumn="0" w:oddVBand="0" w:evenVBand="0" w:oddHBand="0" w:evenHBand="0" w:firstRowFirstColumn="0" w:firstRowLastColumn="0" w:lastRowFirstColumn="0" w:lastRowLastColumn="0"/>
+            </w:pPr>
+            <w:r>
+              <w:t>60</w:t>
+            </w:r>
+          </w:p>
+        </w:tc>
+        <w:tc>
+          <w:tcPr>
+            <w:tcW w:w="453" w:type="pct"/>
+          </w:tcPr>
+          <w:p>
+            <w:pPr>
+              <w:spacing w:before="120" w:after="120"/>
+              <w:cnfStyle w:val="000000000000" w:firstRow="0" w:lastRow="0" w:firstColumn="0" w:lastColumn="0" w:oddVBand="0" w:evenVBand="0" w:oddHBand="0" w:evenHBand="0" w:firstRowFirstColumn="0" w:firstRowLastColumn="0" w:lastRowFirstColumn="0" w:lastRowLastColumn="0"/>
+            </w:pPr>
+            <w:r>
+              <w:t>-</w:t>
+            </w:r>
+          </w:p>
+        </w:tc>
+        <w:tc>
+          <w:tcPr>
+            <w:tcW w:w="299" w:type="pct"/>
+          </w:tcPr>
+          <w:p>
+            <w:pPr>
+              <w:spacing w:before="120" w:after="120"/>
+              <w:cnfStyle w:val="000000000000" w:firstRow="0" w:lastRow="0" w:firstColumn="0" w:lastColumn="0" w:oddVBand="0" w:evenVBand="0" w:oddHBand="0" w:evenHBand="0" w:firstRowFirstColumn="0" w:firstRowLastColumn="0" w:lastRowFirstColumn="0" w:lastRowLastColumn="0"/>
+            </w:pPr>
+            <w:r>
+              <w:t>NO</w:t>
+            </w:r>
+          </w:p>
+        </w:tc>
+        <w:tc>
+          <w:tcPr>
+            <w:tcW w:w="2061" w:type="pct"/>
+          </w:tcPr>
+          <w:p>
+            <w:pPr>
+              <w:spacing w:before="120" w:after="120"/>
+              <w:cnfStyle w:val="000000000000" w:firstRow="0" w:lastRow="0" w:firstColumn="0" w:lastColumn="0" w:oddVBand="0" w:evenVBand="0" w:oddHBand="0" w:evenHBand="0" w:firstRowFirstColumn="0" w:firstRowLastColumn="0" w:lastRowFirstColumn="0" w:lastRowLastColumn="0"/>
+            </w:pPr>
+          </w:p>
+        </w:tc>
+      </w:tr>
+      <w:tr>
+        <w:trPr>
+          <w:cnfStyle w:val="000000100000" w:firstRow="0" w:lastRow="0" w:firstColumn="0" w:lastColumn="0" w:oddVBand="0" w:evenVBand="0" w:oddHBand="1" w:evenHBand="0" w:firstRowFirstColumn="0" w:firstRowLastColumn="0" w:lastRowFirstColumn="0" w:lastRowLastColumn="0"/>
+        </w:trPr>
+        <w:tc>
+          <w:tcPr>
+            <w:cnfStyle w:val="001000000000" w:firstRow="0" w:lastRow="0" w:firstColumn="1" w:lastColumn="0" w:oddVBand="0" w:evenVBand="0" w:oddHBand="0" w:evenHBand="0" w:firstRowFirstColumn="0" w:firstRowLastColumn="0" w:lastRowFirstColumn="0" w:lastRowLastColumn="0"/>
+            <w:tcW w:w="1016" w:type="pct"/>
+          </w:tcPr>
+          <w:p>
+            <w:pPr>
+              <w:spacing w:before="120" w:after="120"/>
+            </w:pPr>
+            <w:r>
+              <w:t>RESPONSEPORTTYPE</w:t>
+            </w:r>
+          </w:p>
+        </w:tc>
+        <w:tc>
+          <w:tcPr>
+            <w:tcW w:w="718" w:type="pct"/>
+          </w:tcPr>
+          <w:p>
+            <w:pPr>
+              <w:spacing w:before="120" w:after="120"/>
+              <w:cnfStyle w:val="000000100000" w:firstRow="0" w:lastRow="0" w:firstColumn="0" w:lastColumn="0" w:oddVBand="0" w:evenVBand="0" w:oddHBand="1" w:evenHBand="0" w:firstRowFirstColumn="0" w:firstRowLastColumn="0" w:lastRowFirstColumn="0" w:lastRowLastColumn="0"/>
+            </w:pPr>
+            <w:r>
+              <w:t>VARCHAR</w:t>
+            </w:r>
+          </w:p>
+        </w:tc>
+        <w:tc>
+          <w:tcPr>
+            <w:tcW w:w="453" w:type="pct"/>
+          </w:tcPr>
+          <w:p>
+            <w:pPr>
+              <w:spacing w:before="120" w:after="120"/>
+              <w:cnfStyle w:val="000000100000" w:firstRow="0" w:lastRow="0" w:firstColumn="0" w:lastColumn="0" w:oddVBand="0" w:evenVBand="0" w:oddHBand="1" w:evenHBand="0" w:firstRowFirstColumn="0" w:firstRowLastColumn="0" w:lastRowFirstColumn="0" w:lastRowLastColumn="0"/>
+            </w:pPr>
+            <w:r>
+              <w:t>60</w:t>
+            </w:r>
+          </w:p>
+        </w:tc>
+        <w:tc>
+          <w:tcPr>
+            <w:tcW w:w="453" w:type="pct"/>
+          </w:tcPr>
+          <w:p>
+            <w:pPr>
+              <w:spacing w:before="120" w:after="120"/>
+              <w:cnfStyle w:val="000000100000" w:firstRow="0" w:lastRow="0" w:firstColumn="0" w:lastColumn="0" w:oddVBand="0" w:evenVBand="0" w:oddHBand="1" w:evenHBand="0" w:firstRowFirstColumn="0" w:firstRowLastColumn="0" w:lastRowFirstColumn="0" w:lastRowLastColumn="0"/>
+            </w:pPr>
+            <w:r>
+              <w:t>-</w:t>
+            </w:r>
+          </w:p>
+        </w:tc>
+        <w:tc>
+          <w:tcPr>
+            <w:tcW w:w="299" w:type="pct"/>
+          </w:tcPr>
+          <w:p>
+            <w:pPr>
+              <w:spacing w:before="120" w:after="120"/>
+              <w:cnfStyle w:val="000000100000" w:firstRow="0" w:lastRow="0" w:firstColumn="0" w:lastColumn="0" w:oddVBand="0" w:evenVBand="0" w:oddHBand="1" w:evenHBand="0" w:firstRowFirstColumn="0" w:firstRowLastColumn="0" w:lastRowFirstColumn="0" w:lastRowLastColumn="0"/>
+            </w:pPr>
+            <w:r>
+              <w:t>NO</w:t>
+            </w:r>
+          </w:p>
+        </w:tc>
+        <w:tc>
+          <w:tcPr>
+            <w:tcW w:w="2061" w:type="pct"/>
+          </w:tcPr>
+          <w:p>
+            <w:pPr>
+              <w:spacing w:before="120" w:after="120"/>
+              <w:cnfStyle w:val="000000100000" w:firstRow="0" w:lastRow="0" w:firstColumn="0" w:lastColumn="0" w:oddVBand="0" w:evenVBand="0" w:oddHBand="1" w:evenHBand="0" w:firstRowFirstColumn="0" w:firstRowLastColumn="0" w:lastRowFirstColumn="0" w:lastRowLastColumn="0"/>
+            </w:pPr>
+          </w:p>
+        </w:tc>
+      </w:tr>
+      <w:tr>
+        <w:tc>
+          <w:tcPr>
+            <w:cnfStyle w:val="001000000000" w:firstRow="0" w:lastRow="0" w:firstColumn="1" w:lastColumn="0" w:oddVBand="0" w:evenVBand="0" w:oddHBand="0" w:evenHBand="0" w:firstRowFirstColumn="0" w:firstRowLastColumn="0" w:lastRowFirstColumn="0" w:lastRowLastColumn="0"/>
+            <w:tcW w:w="1016" w:type="pct"/>
+          </w:tcPr>
+          <w:p>
+            <w:pPr>
+              <w:spacing w:before="120" w:after="120"/>
+            </w:pPr>
+            <w:r>
+              <w:t>RESPONSEOPERATIONNAME</w:t>
+            </w:r>
+          </w:p>
+        </w:tc>
+        <w:tc>
+          <w:tcPr>
+            <w:tcW w:w="718" w:type="pct"/>
+          </w:tcPr>
+          <w:p>
+            <w:pPr>
+              <w:spacing w:before="120" w:after="120"/>
+              <w:cnfStyle w:val="000000000000" w:firstRow="0" w:lastRow="0" w:firstColumn="0" w:lastColumn="0" w:oddVBand="0" w:evenVBand="0" w:oddHBand="0" w:evenHBand="0" w:firstRowFirstColumn="0" w:firstRowLastColumn="0" w:lastRowFirstColumn="0" w:lastRowLastColumn="0"/>
+            </w:pPr>
+            <w:r>
+              <w:t>VARCHAR</w:t>
+            </w:r>
+          </w:p>
+        </w:tc>
+        <w:tc>
+          <w:tcPr>
+            <w:tcW w:w="453" w:type="pct"/>
+          </w:tcPr>
+          <w:p>
+            <w:pPr>
+              <w:spacing w:before="120" w:after="120"/>
+              <w:cnfStyle w:val="000000000000" w:firstRow="0" w:lastRow="0" w:firstColumn="0" w:lastColumn="0" w:oddVBand="0" w:evenVBand="0" w:oddHBand="0" w:evenHBand="0" w:firstRowFirstColumn="0" w:firstRowLastColumn="0" w:lastRowFirstColumn="0" w:lastRowLastColumn="0"/>
+            </w:pPr>
+            <w:r>
+              <w:t>60</w:t>
+            </w:r>
+          </w:p>
+        </w:tc>
+        <w:tc>
+          <w:tcPr>
+            <w:tcW w:w="453" w:type="pct"/>
+          </w:tcPr>
+          <w:p>
+            <w:pPr>
+              <w:spacing w:before="120" w:after="120"/>
+              <w:cnfStyle w:val="000000000000" w:firstRow="0" w:lastRow="0" w:firstColumn="0" w:lastColumn="0" w:oddVBand="0" w:evenVBand="0" w:oddHBand="0" w:evenHBand="0" w:firstRowFirstColumn="0" w:firstRowLastColumn="0" w:lastRowFirstColumn="0" w:lastRowLastColumn="0"/>
+            </w:pPr>
+            <w:r>
+              <w:t>-</w:t>
+            </w:r>
+          </w:p>
+        </w:tc>
+        <w:tc>
+          <w:tcPr>
+            <w:tcW w:w="299" w:type="pct"/>
+          </w:tcPr>
+          <w:p>
+            <w:pPr>
+              <w:spacing w:before="120" w:after="120"/>
+              <w:cnfStyle w:val="000000000000" w:firstRow="0" w:lastRow="0" w:firstColumn="0" w:lastColumn="0" w:oddVBand="0" w:evenVBand="0" w:oddHBand="0" w:evenHBand="0" w:firstRowFirstColumn="0" w:firstRowLastColumn="0" w:lastRowFirstColumn="0" w:lastRowLastColumn="0"/>
+            </w:pPr>
+            <w:r>
+              <w:t>NO</w:t>
+            </w:r>
+          </w:p>
+        </w:tc>
+        <w:tc>
+          <w:tcPr>
+            <w:tcW w:w="2061" w:type="pct"/>
+          </w:tcPr>
+          <w:p>
+            <w:pPr>
+              <w:spacing w:before="120" w:after="120"/>
+              <w:cnfStyle w:val="000000000000" w:firstRow="0" w:lastRow="0" w:firstColumn="0" w:lastColumn="0" w:oddVBand="0" w:evenVBand="0" w:oddHBand="0" w:evenHBand="0" w:firstRowFirstColumn="0" w:firstRowLastColumn="0" w:lastRowFirstColumn="0" w:lastRowLastColumn="0"/>
+            </w:pPr>
+            <w:r>
+              <w:t>Nombre de la operación a través de la que se le emite respuesta al solicitante de la creación de instancia de la tarea.</w:t>
+            </w:r>
+          </w:p>
+        </w:tc>
+      </w:tr>
+      <w:tr>
+        <w:trPr>
+          <w:cnfStyle w:val="000000100000" w:firstRow="0" w:lastRow="0" w:firstColumn="0" w:lastColumn="0" w:oddVBand="0" w:evenVBand="0" w:oddHBand="1" w:evenHBand="0" w:firstRowFirstColumn="0" w:firstRowLastColumn="0" w:lastRowFirstColumn="0" w:lastRowLastColumn="0"/>
+        </w:trPr>
+        <w:tc>
+          <w:tcPr>
+            <w:cnfStyle w:val="001000000000" w:firstRow="0" w:lastRow="0" w:firstColumn="1" w:lastColumn="0" w:oddVBand="0" w:evenVBand="0" w:oddHBand="0" w:evenHBand="0" w:firstRowFirstColumn="0" w:firstRowLastColumn="0" w:lastRowFirstColumn="0" w:lastRowLastColumn="0"/>
+            <w:tcW w:w="1016" w:type="pct"/>
+          </w:tcPr>
+          <w:p>
+            <w:pPr>
+              <w:spacing w:before="120" w:after="120"/>
+            </w:pPr>
+            <w:r>
+              <w:t>OUTCOMES</w:t>
+            </w:r>
+          </w:p>
+        </w:tc>
+        <w:tc>
+          <w:tcPr>
+            <w:tcW w:w="718" w:type="pct"/>
+          </w:tcPr>
+          <w:p>
+            <w:pPr>
+              <w:spacing w:before="120" w:after="120"/>
+              <w:cnfStyle w:val="000000100000" w:firstRow="0" w:lastRow="0" w:firstColumn="0" w:lastColumn="0" w:oddVBand="0" w:evenVBand="0" w:oddHBand="1" w:evenHBand="0" w:firstRowFirstColumn="0" w:firstRowLastColumn="0" w:lastRowFirstColumn="0" w:lastRowLastColumn="0"/>
+            </w:pPr>
+            <w:r>
+              <w:t>VARCHAR</w:t>
+            </w:r>
+          </w:p>
+        </w:tc>
+        <w:tc>
+          <w:tcPr>
+            <w:tcW w:w="453" w:type="pct"/>
+          </w:tcPr>
+          <w:p>
+            <w:pPr>
+              <w:spacing w:before="120" w:after="120"/>
+              <w:cnfStyle w:val="000000100000" w:firstRow="0" w:lastRow="0" w:firstColumn="0" w:lastColumn="0" w:oddVBand="0" w:evenVBand="0" w:oddHBand="1" w:evenHBand="0" w:firstRowFirstColumn="0" w:firstRowLastColumn="0" w:lastRowFirstColumn="0" w:lastRowLastColumn="0"/>
+            </w:pPr>
+            <w:r>
+              <w:t>120</w:t>
+            </w:r>
+          </w:p>
+        </w:tc>
+        <w:tc>
+          <w:tcPr>
+            <w:tcW w:w="453" w:type="pct"/>
+          </w:tcPr>
+          <w:p>
+            <w:pPr>
+              <w:spacing w:before="120" w:after="120"/>
+              <w:cnfStyle w:val="000000100000" w:firstRow="0" w:lastRow="0" w:firstColumn="0" w:lastColumn="0" w:oddVBand="0" w:evenVBand="0" w:oddHBand="1" w:evenHBand="0" w:firstRowFirstColumn="0" w:firstRowLastColumn="0" w:lastRowFirstColumn="0" w:lastRowLastColumn="0"/>
+            </w:pPr>
+            <w:r>
+              <w:t>-</w:t>
+            </w:r>
+          </w:p>
+        </w:tc>
+        <w:tc>
+          <w:tcPr>
+            <w:tcW w:w="299" w:type="pct"/>
+          </w:tcPr>
+          <w:p>
+            <w:pPr>
+              <w:spacing w:before="120" w:after="120"/>
+              <w:cnfStyle w:val="000000100000" w:firstRow="0" w:lastRow="0" w:firstColumn="0" w:lastColumn="0" w:oddVBand="0" w:evenVBand="0" w:oddHBand="1" w:evenHBand="0" w:firstRowFirstColumn="0" w:firstRowLastColumn="0" w:lastRowFirstColumn="0" w:lastRowLastColumn="0"/>
+            </w:pPr>
+            <w:r>
+              <w:t>NO</w:t>
+            </w:r>
+          </w:p>
+        </w:tc>
+        <w:tc>
+          <w:tcPr>
+            <w:tcW w:w="2061" w:type="pct"/>
+          </w:tcPr>
+          <w:p>
+            <w:pPr>
+              <w:spacing w:before="120" w:after="120"/>
+              <w:cnfStyle w:val="000000100000" w:firstRow="0" w:lastRow="0" w:firstColumn="0" w:lastColumn="0" w:oddVBand="0" w:evenVBand="0" w:oddHBand="1" w:evenHBand="0" w:firstRowFirstColumn="0" w:firstRowLastColumn="0" w:lastRowFirstColumn="0" w:lastRowLastColumn="0"/>
+            </w:pPr>
+            <w:r>
+              <w:t>Listado, separado por coma, de todos los posibles “resultados</w:t>
+            </w:r>
+            <w:r>
+              <w:t xml:space="preserve"> </w:t>
+            </w:r>
+            <w:r>
+              <w:t>(OUTCOME)” de la tarea.</w:t>
+            </w:r>
+          </w:p>
+        </w:tc>
+      </w:tr>
+      <w:tr>
+        <w:tc>
+          <w:tcPr>
+            <w:cnfStyle w:val="001000000000" w:firstRow="0" w:lastRow="0" w:firstColumn="1" w:lastColumn="0" w:oddVBand="0" w:evenVBand="0" w:oddHBand="0" w:evenHBand="0" w:firstRowFirstColumn="0" w:firstRowLastColumn="0" w:lastRowFirstColumn="0" w:lastRowLastColumn="0"/>
+            <w:tcW w:w="1016" w:type="pct"/>
+          </w:tcPr>
+          <w:p>
+            <w:pPr>
+              <w:spacing w:before="120" w:after="120"/>
+            </w:pPr>
+            <w:r>
+              <w:t>OUTCOMEPARTQUERY</w:t>
+            </w:r>
+          </w:p>
+        </w:tc>
+        <w:tc>
+          <w:tcPr>
+            <w:tcW w:w="718" w:type="pct"/>
+          </w:tcPr>
+          <w:p>
+            <w:pPr>
+              <w:spacing w:before="120" w:after="120"/>
+              <w:cnfStyle w:val="000000000000" w:firstRow="0" w:lastRow="0" w:firstColumn="0" w:lastColumn="0" w:oddVBand="0" w:evenVBand="0" w:oddHBand="0" w:evenHBand="0" w:firstRowFirstColumn="0" w:firstRowLastColumn="0" w:lastRowFirstColumn="0" w:lastRowLastColumn="0"/>
+            </w:pPr>
+            <w:r>
+              <w:t>VARCHAR</w:t>
+            </w:r>
+          </w:p>
+        </w:tc>
+        <w:tc>
+          <w:tcPr>
+            <w:tcW w:w="453" w:type="pct"/>
+          </w:tcPr>
+          <w:p>
+            <w:pPr>
+              <w:spacing w:before="120" w:after="120"/>
+              <w:cnfStyle w:val="000000000000" w:firstRow="0" w:lastRow="0" w:firstColumn="0" w:lastColumn="0" w:oddVBand="0" w:evenVBand="0" w:oddHBand="0" w:evenHBand="0" w:firstRowFirstColumn="0" w:firstRowLastColumn="0" w:lastRowFirstColumn="0" w:lastRowLastColumn="0"/>
+              <w:rPr>
+                <w:u w:val="single"/>
+              </w:rPr>
+            </w:pPr>
+            <w:r>
+              <w:t>200</w:t>
+            </w:r>
+          </w:p>
+        </w:tc>
+        <w:tc>
+          <w:tcPr>
+            <w:tcW w:w="453" w:type="pct"/>
+          </w:tcPr>
+          <w:p>
+            <w:pPr>
+              <w:spacing w:before="120" w:after="120"/>
+              <w:cnfStyle w:val="000000000000" w:firstRow="0" w:lastRow="0" w:firstColumn="0" w:lastColumn="0" w:oddVBand="0" w:evenVBand="0" w:oddHBand="0" w:evenHBand="0" w:firstRowFirstColumn="0" w:firstRowLastColumn="0" w:lastRowFirstColumn="0" w:lastRowLastColumn="0"/>
+            </w:pPr>
+            <w:r>
+              <w:t>-</w:t>
+            </w:r>
+          </w:p>
+        </w:tc>
+        <w:tc>
+          <w:tcPr>
+            <w:tcW w:w="299" w:type="pct"/>
+          </w:tcPr>
+          <w:p>
+            <w:pPr>
+              <w:spacing w:before="120" w:after="120"/>
+              <w:cnfStyle w:val="000000000000" w:firstRow="0" w:lastRow="0" w:firstColumn="0" w:lastColumn="0" w:oddVBand="0" w:evenVBand="0" w:oddHBand="0" w:evenHBand="0" w:firstRowFirstColumn="0" w:firstRowLastColumn="0" w:lastRowFirstColumn="0" w:lastRowLastColumn="0"/>
+            </w:pPr>
+            <w:r>
+              <w:t>NO</w:t>
+            </w:r>
+          </w:p>
+        </w:tc>
+        <w:tc>
+          <w:tcPr>
+            <w:tcW w:w="2061" w:type="pct"/>
+          </w:tcPr>
+          <w:p>
+            <w:pPr>
+              <w:spacing w:before="120" w:after="120"/>
+              <w:cnfStyle w:val="000000000000" w:firstRow="0" w:lastRow="0" w:firstColumn="0" w:lastColumn="0" w:oddVBand="0" w:evenVBand="0" w:oddHBand="0" w:evenHBand="0" w:firstRowFirstColumn="0" w:firstRowLastColumn="0" w:lastRowFirstColumn="0" w:lastRowLastColumn="0"/>
+            </w:pPr>
+            <w:r>
+              <w:t>Consulta para obtener el valor del outcome de la ejecución de la instancia de la tarea.</w:t>
+            </w:r>
+          </w:p>
+        </w:tc>
+      </w:tr>
+      <w:tr>
+        <w:trPr>
+          <w:cnfStyle w:val="000000100000" w:firstRow="0" w:lastRow="0" w:firstColumn="0" w:lastColumn="0" w:oddVBand="0" w:evenVBand="0" w:oddHBand="1" w:evenHBand="0" w:firstRowFirstColumn="0" w:firstRowLastColumn="0" w:lastRowFirstColumn="0" w:lastRowLastColumn="0"/>
+        </w:trPr>
+        <w:tc>
+          <w:tcPr>
+            <w:cnfStyle w:val="001000000000" w:firstRow="0" w:lastRow="0" w:firstColumn="1" w:lastColumn="0" w:oddVBand="0" w:evenVBand="0" w:oddHBand="0" w:evenHBand="0" w:firstRowFirstColumn="0" w:firstRowLastColumn="0" w:lastRowFirstColumn="0" w:lastRowLastColumn="0"/>
+            <w:tcW w:w="1016" w:type="pct"/>
+          </w:tcPr>
+          <w:p>
+            <w:pPr>
+              <w:spacing w:before="120" w:after="120"/>
+            </w:pPr>
+            <w:r>
+              <w:lastRenderedPageBreak/>
+              <w:t>OUTCOMEPARTQUERYLANG</w:t>
+            </w:r>
+          </w:p>
+        </w:tc>
+        <w:tc>
+          <w:tcPr>
+            <w:tcW w:w="718" w:type="pct"/>
+          </w:tcPr>
+          <w:p>
+            <w:pPr>
+              <w:spacing w:before="120" w:after="120"/>
+              <w:cnfStyle w:val="000000100000" w:firstRow="0" w:lastRow="0" w:firstColumn="0" w:lastColumn="0" w:oddVBand="0" w:evenVBand="0" w:oddHBand="1" w:evenHBand="0" w:firstRowFirstColumn="0" w:firstRowLastColumn="0" w:lastRowFirstColumn="0" w:lastRowLastColumn="0"/>
+            </w:pPr>
+            <w:r>
+              <w:t>VARCHAR</w:t>
+            </w:r>
+          </w:p>
+        </w:tc>
+        <w:tc>
+          <w:tcPr>
+            <w:tcW w:w="453" w:type="pct"/>
+          </w:tcPr>
+          <w:p>
+            <w:pPr>
+              <w:spacing w:before="120" w:after="120"/>
+              <w:cnfStyle w:val="000000100000" w:firstRow="0" w:lastRow="0" w:firstColumn="0" w:lastColumn="0" w:oddVBand="0" w:evenVBand="0" w:oddHBand="1" w:evenHBand="0" w:firstRowFirstColumn="0" w:firstRowLastColumn="0" w:lastRowFirstColumn="0" w:lastRowLastColumn="0"/>
+            </w:pPr>
+            <w:r>
+              <w:t>200</w:t>
+            </w:r>
+          </w:p>
+        </w:tc>
+        <w:tc>
+          <w:tcPr>
+            <w:tcW w:w="453" w:type="pct"/>
+          </w:tcPr>
+          <w:p>
+            <w:pPr>
+              <w:spacing w:before="120" w:after="120"/>
+              <w:cnfStyle w:val="000000100000" w:firstRow="0" w:lastRow="0" w:firstColumn="0" w:lastColumn="0" w:oddVBand="0" w:evenVBand="0" w:oddHBand="1" w:evenHBand="0" w:firstRowFirstColumn="0" w:firstRowLastColumn="0" w:lastRowFirstColumn="0" w:lastRowLastColumn="0"/>
+            </w:pPr>
+            <w:r>
+              <w:t>-</w:t>
+            </w:r>
+          </w:p>
+        </w:tc>
+        <w:tc>
+          <w:tcPr>
+            <w:tcW w:w="299" w:type="pct"/>
+          </w:tcPr>
+          <w:p>
+            <w:pPr>
+              <w:spacing w:before="120" w:after="120"/>
+              <w:cnfStyle w:val="000000100000" w:firstRow="0" w:lastRow="0" w:firstColumn="0" w:lastColumn="0" w:oddVBand="0" w:evenVBand="0" w:oddHBand="1" w:evenHBand="0" w:firstRowFirstColumn="0" w:firstRowLastColumn="0" w:lastRowFirstColumn="0" w:lastRowLastColumn="0"/>
+            </w:pPr>
+            <w:r>
+              <w:t>NO</w:t>
+            </w:r>
+          </w:p>
+        </w:tc>
+        <w:tc>
+          <w:tcPr>
+            <w:tcW w:w="2061" w:type="pct"/>
+          </w:tcPr>
+          <w:p>
+            <w:pPr>
+              <w:spacing w:before="120" w:after="120"/>
+              <w:cnfStyle w:val="000000100000" w:firstRow="0" w:lastRow="0" w:firstColumn="0" w:lastColumn="0" w:oddVBand="0" w:evenVBand="0" w:oddHBand="1" w:evenHBand="0" w:firstRowFirstColumn="0" w:firstRowLastColumn="0" w:lastRowFirstColumn="0" w:lastRowLastColumn="0"/>
+            </w:pPr>
+            <w:r>
+              <w:t>Lenguaje empleado para consultar el valor del outcome correspondiente a la tarea.</w:t>
             </w:r>
           </w:p>
         </w:tc>
@@ -1673,7 +2404,6 @@
               <w:spacing w:before="120" w:after="120"/>
             </w:pPr>
             <w:r>
-              <w:lastRenderedPageBreak/>
               <w:t>CAMPO</w:t>
             </w:r>
           </w:p>
@@ -2434,6 +3164,7 @@
               <w:spacing w:before="120" w:after="120"/>
             </w:pPr>
             <w:r>
+              <w:lastRenderedPageBreak/>
               <w:t>TASKDEFID</w:t>
             </w:r>
           </w:p>
@@ -2688,11 +3419,28 @@
               <w:t>Indicador de prioridad de la tarea. Por default se toma la prioridad establecida en la definición de la tarea.</w:t>
             </w:r>
             <w:r>
-              <w:t xml:space="preserve"> Si no se </w:t>
-            </w:r>
-            <w:r>
-              <w:lastRenderedPageBreak/>
-              <w:t>especifica valor alguno, por default se usa prioridad MEDIA (3).</w:t>
+              <w:t xml:space="preserve"> Si no se especifica valor alguno, por default se usa prioridad MEDIA (</w:t>
+            </w:r>
+            <w:r>
+              <w:t>5</w:t>
+            </w:r>
+            <w:r>
+              <w:t>).</w:t>
+            </w:r>
+            <w:r>
+              <w:t xml:space="preserve"> El rango de valores es de “0”</w:t>
+            </w:r>
+            <w:r>
+              <w:t xml:space="preserve"> (prioridad más alta)</w:t>
+            </w:r>
+            <w:r>
+              <w:t xml:space="preserve"> a “10”</w:t>
+            </w:r>
+            <w:r>
+              <w:t xml:space="preserve"> (prioridad más baja)</w:t>
+            </w:r>
+            <w:r>
+              <w:t>.</w:t>
             </w:r>
           </w:p>
         </w:tc>
@@ -3252,6 +4000,7 @@
               <w:spacing w:before="120" w:after="120"/>
             </w:pPr>
             <w:r>
+              <w:lastRenderedPageBreak/>
               <w:t>USERNAME</w:t>
             </w:r>
           </w:p>
@@ -3602,7 +4351,6 @@
               <w:spacing w:before="120" w:after="120"/>
             </w:pPr>
             <w:r>
-              <w:lastRenderedPageBreak/>
               <w:t>FILESIZE</w:t>
             </w:r>
           </w:p>
@@ -4135,6 +4883,7 @@
               <w:spacing w:before="120" w:after="120"/>
             </w:pPr>
             <w:r>
+              <w:lastRenderedPageBreak/>
               <w:t>TASKINSTANCEID</w:t>
             </w:r>
           </w:p>
@@ -4404,8 +5153,6 @@
             <w:pPr>
               <w:spacing w:before="120" w:after="120"/>
             </w:pPr>
-            <w:bookmarkStart w:id="6" w:name="_GoBack"/>
-            <w:bookmarkEnd w:id="6"/>
             <w:r>
               <w:t>COMMENT</w:t>
             </w:r>
@@ -4493,7 +5240,6 @@
               <w:spacing w:before="120" w:after="120"/>
             </w:pPr>
             <w:r>
-              <w:lastRenderedPageBreak/>
               <w:t>LASTMODIFIEDBY</w:t>
             </w:r>
           </w:p>
@@ -4564,13 +5310,7 @@
               <w:cnfStyle w:val="000000000000" w:firstRow="0" w:lastRow="0" w:firstColumn="0" w:lastColumn="0" w:oddVBand="0" w:evenVBand="0" w:oddHBand="0" w:evenHBand="0" w:firstRowFirstColumn="0" w:firstRowLastColumn="0" w:lastRowFirstColumn="0" w:lastRowLastColumn="0"/>
             </w:pPr>
             <w:r>
-              <w:t>Identifica</w:t>
-            </w:r>
-            <w:r>
-              <w:t>dor del usuario que realizó la última modificación del comentario</w:t>
-            </w:r>
-            <w:r>
-              <w:t>.</w:t>
+              <w:t>Identificador del usuario que realizó la última modificación del comentario.</w:t>
             </w:r>
           </w:p>
         </w:tc>
@@ -4659,19 +5399,7 @@
               <w:cnfStyle w:val="000000100000" w:firstRow="0" w:lastRow="0" w:firstColumn="0" w:lastColumn="0" w:oddVBand="0" w:evenVBand="0" w:oddHBand="1" w:evenHBand="0" w:firstRowFirstColumn="0" w:firstRowLastColumn="0" w:lastRowFirstColumn="0" w:lastRowLastColumn="0"/>
             </w:pPr>
             <w:r>
-              <w:t xml:space="preserve">Es la fecha de </w:t>
-            </w:r>
-            <w:r>
-              <w:t>la última modificación</w:t>
-            </w:r>
-            <w:r>
-              <w:t xml:space="preserve"> del </w:t>
-            </w:r>
-            <w:r>
-              <w:t>comentario</w:t>
-            </w:r>
-            <w:r>
-              <w:t>.</w:t>
+              <w:t>Es la fecha de la última modificación del comentario.</w:t>
             </w:r>
           </w:p>
         </w:tc>
@@ -4682,7 +5410,7 @@
       <w:pPr>
         <w:pStyle w:val="Ttulo2"/>
       </w:pPr>
-      <w:bookmarkStart w:id="7" w:name="_Toc399188037"/>
+      <w:bookmarkStart w:id="6" w:name="_Toc399188037"/>
       <w:r>
         <w:t>TASKINSTANCESTATE</w:t>
       </w:r>
@@ -5044,9 +5772,10 @@
         <w:pStyle w:val="Ttulo2"/>
       </w:pPr>
       <w:r>
+        <w:lastRenderedPageBreak/>
         <w:t>TASKINSTSTATE</w:t>
       </w:r>
-      <w:bookmarkEnd w:id="7"/>
+      <w:bookmarkEnd w:id="6"/>
     </w:p>
     <w:p>
       <w:r>
@@ -5175,6 +5904,10 @@
               <w:spacing w:before="120" w:after="120"/>
             </w:pPr>
             <w:r>
+              <w:rPr>
+                <w:b w:val="0"/>
+                <w:bCs w:val="0"/>
+              </w:rPr>
               <w:pict>
                 <v:shape id="Imagen 1" o:spid="_x0000_i1025" type="#_x0000_t75" style="width:12pt;height:6.75pt;visibility:visible;mso-wrap-style:square">
                   <v:imagedata r:id="rId7" o:title=""/>
@@ -5412,7 +6145,6 @@
                 <w:noProof/>
                 <w:lang w:eastAsia="es-ES"/>
               </w:rPr>
-              <w:lastRenderedPageBreak/>
               <w:drawing>
                 <wp:inline distT="0" distB="0" distL="0" distR="0">
                   <wp:extent cx="152400" cy="85725"/>
@@ -5702,10 +6434,983 @@
               <w:cnfStyle w:val="000000100000" w:firstRow="0" w:lastRow="0" w:firstColumn="0" w:lastColumn="0" w:oddVBand="0" w:evenVBand="0" w:oddHBand="1" w:evenHBand="0" w:firstRowFirstColumn="0" w:firstRowLastColumn="0" w:lastRowFirstColumn="0" w:lastRowLastColumn="0"/>
             </w:pPr>
             <w:r>
-              <w:t xml:space="preserve">Identificador del usuario que realiza </w:t>
-            </w:r>
-            <w:r>
-              <w:t>el cambio del estado de la instancia de la tarea.</w:t>
+              <w:t>Identificador del usuario que realiza el cambio del estado de la instancia de la tarea.</w:t>
+            </w:r>
+          </w:p>
+        </w:tc>
+      </w:tr>
+    </w:tbl>
+    <w:p/>
+    <w:p>
+      <w:pPr>
+        <w:pStyle w:val="Ttulo2"/>
+      </w:pPr>
+      <w:r>
+        <w:t>GENERICHUMANROLE</w:t>
+      </w:r>
+    </w:p>
+    <w:tbl>
+      <w:tblPr>
+        <w:tblStyle w:val="Tabladelista3"/>
+        <w:tblW w:w="5000" w:type="pct"/>
+        <w:tblLook w:val="04A0" w:firstRow="1" w:lastRow="0" w:firstColumn="1" w:lastColumn="0" w:noHBand="0" w:noVBand="1"/>
+      </w:tblPr>
+      <w:tblGrid>
+        <w:gridCol w:w="2799"/>
+        <w:gridCol w:w="2018"/>
+        <w:gridCol w:w="1276"/>
+        <w:gridCol w:w="1273"/>
+        <w:gridCol w:w="851"/>
+        <w:gridCol w:w="5777"/>
+      </w:tblGrid>
+      <w:tr>
+        <w:trPr>
+          <w:cnfStyle w:val="100000000000" w:firstRow="1" w:lastRow="0" w:firstColumn="0" w:lastColumn="0" w:oddVBand="0" w:evenVBand="0" w:oddHBand="0" w:evenHBand="0" w:firstRowFirstColumn="0" w:firstRowLastColumn="0" w:lastRowFirstColumn="0" w:lastRowLastColumn="0"/>
+          <w:tblHeader/>
+        </w:trPr>
+        <w:tc>
+          <w:tcPr>
+            <w:cnfStyle w:val="001000000100" w:firstRow="0" w:lastRow="0" w:firstColumn="1" w:lastColumn="0" w:oddVBand="0" w:evenVBand="0" w:oddHBand="0" w:evenHBand="0" w:firstRowFirstColumn="1" w:firstRowLastColumn="0" w:lastRowFirstColumn="0" w:lastRowLastColumn="0"/>
+            <w:tcW w:w="1000" w:type="pct"/>
+          </w:tcPr>
+          <w:p>
+            <w:pPr>
+              <w:spacing w:before="120" w:after="120"/>
+            </w:pPr>
+            <w:r>
+              <w:t>CAMPO</w:t>
+            </w:r>
+          </w:p>
+        </w:tc>
+        <w:tc>
+          <w:tcPr>
+            <w:tcW w:w="721" w:type="pct"/>
+          </w:tcPr>
+          <w:p>
+            <w:pPr>
+              <w:spacing w:before="120" w:after="120"/>
+              <w:cnfStyle w:val="100000000000" w:firstRow="1" w:lastRow="0" w:firstColumn="0" w:lastColumn="0" w:oddVBand="0" w:evenVBand="0" w:oddHBand="0" w:evenHBand="0" w:firstRowFirstColumn="0" w:firstRowLastColumn="0" w:lastRowFirstColumn="0" w:lastRowLastColumn="0"/>
+            </w:pPr>
+            <w:r>
+              <w:t>TIPO_DATOS</w:t>
+            </w:r>
+          </w:p>
+        </w:tc>
+        <w:tc>
+          <w:tcPr>
+            <w:tcW w:w="456" w:type="pct"/>
+          </w:tcPr>
+          <w:p>
+            <w:pPr>
+              <w:spacing w:before="120" w:after="120"/>
+              <w:cnfStyle w:val="100000000000" w:firstRow="1" w:lastRow="0" w:firstColumn="0" w:lastColumn="0" w:oddVBand="0" w:evenVBand="0" w:oddHBand="0" w:evenHBand="0" w:firstRowFirstColumn="0" w:firstRowLastColumn="0" w:lastRowFirstColumn="0" w:lastRowLastColumn="0"/>
+            </w:pPr>
+            <w:r>
+              <w:t>LONGITUD</w:t>
+            </w:r>
+          </w:p>
+        </w:tc>
+        <w:tc>
+          <w:tcPr>
+            <w:tcW w:w="455" w:type="pct"/>
+          </w:tcPr>
+          <w:p>
+            <w:pPr>
+              <w:spacing w:before="120" w:after="120"/>
+              <w:cnfStyle w:val="100000000000" w:firstRow="1" w:lastRow="0" w:firstColumn="0" w:lastColumn="0" w:oddVBand="0" w:evenVBand="0" w:oddHBand="0" w:evenHBand="0" w:firstRowFirstColumn="0" w:firstRowLastColumn="0" w:lastRowFirstColumn="0" w:lastRowLastColumn="0"/>
+              <w:rPr>
+                <w:b w:val="0"/>
+                <w:bCs w:val="0"/>
+              </w:rPr>
+            </w:pPr>
+            <w:r>
+              <w:t>DECIMALES</w:t>
+            </w:r>
+          </w:p>
+        </w:tc>
+        <w:tc>
+          <w:tcPr>
+            <w:tcW w:w="304" w:type="pct"/>
+          </w:tcPr>
+          <w:p>
+            <w:pPr>
+              <w:spacing w:before="120" w:after="120"/>
+              <w:cnfStyle w:val="100000000000" w:firstRow="1" w:lastRow="0" w:firstColumn="0" w:lastColumn="0" w:oddVBand="0" w:evenVBand="0" w:oddHBand="0" w:evenHBand="0" w:firstRowFirstColumn="0" w:firstRowLastColumn="0" w:lastRowFirstColumn="0" w:lastRowLastColumn="0"/>
+            </w:pPr>
+            <w:r>
+              <w:t>NULO</w:t>
+            </w:r>
+          </w:p>
+        </w:tc>
+        <w:tc>
+          <w:tcPr>
+            <w:tcW w:w="2064" w:type="pct"/>
+          </w:tcPr>
+          <w:p>
+            <w:pPr>
+              <w:spacing w:before="120" w:after="120"/>
+              <w:cnfStyle w:val="100000000000" w:firstRow="1" w:lastRow="0" w:firstColumn="0" w:lastColumn="0" w:oddVBand="0" w:evenVBand="0" w:oddHBand="0" w:evenHBand="0" w:firstRowFirstColumn="0" w:firstRowLastColumn="0" w:lastRowFirstColumn="0" w:lastRowLastColumn="0"/>
+            </w:pPr>
+            <w:r>
+              <w:t>DESCRIPCIÓN</w:t>
+            </w:r>
+          </w:p>
+        </w:tc>
+      </w:tr>
+      <w:tr>
+        <w:trPr>
+          <w:cnfStyle w:val="000000100000" w:firstRow="0" w:lastRow="0" w:firstColumn="0" w:lastColumn="0" w:oddVBand="0" w:evenVBand="0" w:oddHBand="1" w:evenHBand="0" w:firstRowFirstColumn="0" w:firstRowLastColumn="0" w:lastRowFirstColumn="0" w:lastRowLastColumn="0"/>
+        </w:trPr>
+        <w:tc>
+          <w:tcPr>
+            <w:cnfStyle w:val="001000000000" w:firstRow="0" w:lastRow="0" w:firstColumn="1" w:lastColumn="0" w:oddVBand="0" w:evenVBand="0" w:oddHBand="0" w:evenHBand="0" w:firstRowFirstColumn="0" w:firstRowLastColumn="0" w:lastRowFirstColumn="0" w:lastRowLastColumn="0"/>
+            <w:tcW w:w="1000" w:type="pct"/>
+          </w:tcPr>
+          <w:p>
+            <w:pPr>
+              <w:spacing w:before="120" w:after="120"/>
+            </w:pPr>
+            <w:r>
+              <w:rPr>
+                <w:b w:val="0"/>
+                <w:bCs w:val="0"/>
+                <w:noProof/>
+                <w:lang w:eastAsia="es-ES"/>
+              </w:rPr>
+              <w:drawing>
+                <wp:inline distT="0" distB="0" distL="0" distR="0">
+                  <wp:extent cx="152400" cy="85725"/>
+                  <wp:effectExtent l="0" t="0" r="0" b="9525"/>
+                  <wp:docPr id="1" name="Imagen 1"/>
+                  <wp:cNvGraphicFramePr>
+                    <a:graphicFrameLocks xmlns:a="http://schemas.openxmlformats.org/drawingml/2006/main" noChangeAspect="1"/>
+                  </wp:cNvGraphicFramePr>
+                  <a:graphic xmlns:a="http://schemas.openxmlformats.org/drawingml/2006/main">
+                    <a:graphicData uri="http://schemas.openxmlformats.org/drawingml/2006/picture">
+                      <pic:pic xmlns:pic="http://schemas.openxmlformats.org/drawingml/2006/picture">
+                        <pic:nvPicPr>
+                          <pic:cNvPr id="0" name="Imagen 1"/>
+                          <pic:cNvPicPr>
+                            <a:picLocks noChangeAspect="1" noChangeArrowheads="1"/>
+                          </pic:cNvPicPr>
+                        </pic:nvPicPr>
+                        <pic:blipFill>
+                          <a:blip r:embed="rId6" cstate="print">
+                            <a:extLst>
+                              <a:ext uri="{28A0092B-C50C-407E-A947-70E740481C1C}">
+                                <a14:useLocalDpi xmlns:a14="http://schemas.microsoft.com/office/drawing/2010/main" val="0"/>
+                              </a:ext>
+                            </a:extLst>
+                          </a:blip>
+                          <a:srcRect/>
+                          <a:stretch>
+                            <a:fillRect/>
+                          </a:stretch>
+                        </pic:blipFill>
+                        <pic:spPr bwMode="auto">
+                          <a:xfrm>
+                            <a:off x="0" y="0"/>
+                            <a:ext cx="152400" cy="85725"/>
+                          </a:xfrm>
+                          <a:prstGeom prst="rect">
+                            <a:avLst/>
+                          </a:prstGeom>
+                          <a:noFill/>
+                          <a:ln>
+                            <a:noFill/>
+                          </a:ln>
+                        </pic:spPr>
+                      </pic:pic>
+                    </a:graphicData>
+                  </a:graphic>
+                </wp:inline>
+              </w:drawing>
+            </w:r>
+            <w:r>
+              <w:t>HUMANROLEID</w:t>
+            </w:r>
+          </w:p>
+        </w:tc>
+        <w:tc>
+          <w:tcPr>
+            <w:tcW w:w="721" w:type="pct"/>
+          </w:tcPr>
+          <w:p>
+            <w:pPr>
+              <w:spacing w:before="120" w:after="120"/>
+              <w:cnfStyle w:val="000000100000" w:firstRow="0" w:lastRow="0" w:firstColumn="0" w:lastColumn="0" w:oddVBand="0" w:evenVBand="0" w:oddHBand="1" w:evenHBand="0" w:firstRowFirstColumn="0" w:firstRowLastColumn="0" w:lastRowFirstColumn="0" w:lastRowLastColumn="0"/>
+            </w:pPr>
+            <w:r>
+              <w:t>INTEGER</w:t>
+            </w:r>
+          </w:p>
+        </w:tc>
+        <w:tc>
+          <w:tcPr>
+            <w:tcW w:w="456" w:type="pct"/>
+          </w:tcPr>
+          <w:p>
+            <w:pPr>
+              <w:spacing w:before="120" w:after="120"/>
+              <w:cnfStyle w:val="000000100000" w:firstRow="0" w:lastRow="0" w:firstColumn="0" w:lastColumn="0" w:oddVBand="0" w:evenVBand="0" w:oddHBand="1" w:evenHBand="0" w:firstRowFirstColumn="0" w:firstRowLastColumn="0" w:lastRowFirstColumn="0" w:lastRowLastColumn="0"/>
+            </w:pPr>
+            <w:r>
+              <w:t>-</w:t>
+            </w:r>
+          </w:p>
+        </w:tc>
+        <w:tc>
+          <w:tcPr>
+            <w:tcW w:w="455" w:type="pct"/>
+          </w:tcPr>
+          <w:p>
+            <w:pPr>
+              <w:spacing w:before="120" w:after="120"/>
+              <w:cnfStyle w:val="000000100000" w:firstRow="0" w:lastRow="0" w:firstColumn="0" w:lastColumn="0" w:oddVBand="0" w:evenVBand="0" w:oddHBand="1" w:evenHBand="0" w:firstRowFirstColumn="0" w:firstRowLastColumn="0" w:lastRowFirstColumn="0" w:lastRowLastColumn="0"/>
+            </w:pPr>
+            <w:r>
+              <w:t>-</w:t>
+            </w:r>
+          </w:p>
+        </w:tc>
+        <w:tc>
+          <w:tcPr>
+            <w:tcW w:w="304" w:type="pct"/>
+          </w:tcPr>
+          <w:p>
+            <w:pPr>
+              <w:spacing w:before="120" w:after="120"/>
+              <w:cnfStyle w:val="000000100000" w:firstRow="0" w:lastRow="0" w:firstColumn="0" w:lastColumn="0" w:oddVBand="0" w:evenVBand="0" w:oddHBand="1" w:evenHBand="0" w:firstRowFirstColumn="0" w:firstRowLastColumn="0" w:lastRowFirstColumn="0" w:lastRowLastColumn="0"/>
+            </w:pPr>
+            <w:r>
+              <w:t>NO</w:t>
+            </w:r>
+          </w:p>
+        </w:tc>
+        <w:tc>
+          <w:tcPr>
+            <w:tcW w:w="2064" w:type="pct"/>
+          </w:tcPr>
+          <w:p>
+            <w:pPr>
+              <w:spacing w:before="120" w:after="120"/>
+              <w:cnfStyle w:val="000000100000" w:firstRow="0" w:lastRow="0" w:firstColumn="0" w:lastColumn="0" w:oddVBand="0" w:evenVBand="0" w:oddHBand="1" w:evenHBand="0" w:firstRowFirstColumn="0" w:firstRowLastColumn="0" w:lastRowFirstColumn="0" w:lastRowLastColumn="0"/>
+            </w:pPr>
+          </w:p>
+        </w:tc>
+      </w:tr>
+      <w:tr>
+        <w:tc>
+          <w:tcPr>
+            <w:cnfStyle w:val="001000000000" w:firstRow="0" w:lastRow="0" w:firstColumn="1" w:lastColumn="0" w:oddVBand="0" w:evenVBand="0" w:oddHBand="0" w:evenHBand="0" w:firstRowFirstColumn="0" w:firstRowLastColumn="0" w:lastRowFirstColumn="0" w:lastRowLastColumn="0"/>
+            <w:tcW w:w="1000" w:type="pct"/>
+          </w:tcPr>
+          <w:p>
+            <w:pPr>
+              <w:spacing w:before="120" w:after="120"/>
+              <w:rPr>
+                <w:b w:val="0"/>
+                <w:bCs w:val="0"/>
+                <w:noProof/>
+                <w:lang w:eastAsia="es-ES"/>
+              </w:rPr>
+            </w:pPr>
+            <w:r>
+              <w:rPr>
+                <w:b w:val="0"/>
+                <w:bCs w:val="0"/>
+                <w:noProof/>
+                <w:lang w:eastAsia="es-ES"/>
+              </w:rPr>
+              <w:t>NAME</w:t>
+            </w:r>
+          </w:p>
+        </w:tc>
+        <w:tc>
+          <w:tcPr>
+            <w:tcW w:w="721" w:type="pct"/>
+          </w:tcPr>
+          <w:p>
+            <w:pPr>
+              <w:spacing w:before="120" w:after="120"/>
+              <w:cnfStyle w:val="000000000000" w:firstRow="0" w:lastRow="0" w:firstColumn="0" w:lastColumn="0" w:oddVBand="0" w:evenVBand="0" w:oddHBand="0" w:evenHBand="0" w:firstRowFirstColumn="0" w:firstRowLastColumn="0" w:lastRowFirstColumn="0" w:lastRowLastColumn="0"/>
+            </w:pPr>
+            <w:r>
+              <w:t>VARCHAR</w:t>
+            </w:r>
+          </w:p>
+        </w:tc>
+        <w:tc>
+          <w:tcPr>
+            <w:tcW w:w="456" w:type="pct"/>
+          </w:tcPr>
+          <w:p>
+            <w:pPr>
+              <w:spacing w:before="120" w:after="120"/>
+              <w:cnfStyle w:val="000000000000" w:firstRow="0" w:lastRow="0" w:firstColumn="0" w:lastColumn="0" w:oddVBand="0" w:evenVBand="0" w:oddHBand="0" w:evenHBand="0" w:firstRowFirstColumn="0" w:firstRowLastColumn="0" w:lastRowFirstColumn="0" w:lastRowLastColumn="0"/>
+            </w:pPr>
+            <w:r>
+              <w:t>40</w:t>
+            </w:r>
+          </w:p>
+        </w:tc>
+        <w:tc>
+          <w:tcPr>
+            <w:tcW w:w="455" w:type="pct"/>
+          </w:tcPr>
+          <w:p>
+            <w:pPr>
+              <w:spacing w:before="120" w:after="120"/>
+              <w:cnfStyle w:val="000000000000" w:firstRow="0" w:lastRow="0" w:firstColumn="0" w:lastColumn="0" w:oddVBand="0" w:evenVBand="0" w:oddHBand="0" w:evenHBand="0" w:firstRowFirstColumn="0" w:firstRowLastColumn="0" w:lastRowFirstColumn="0" w:lastRowLastColumn="0"/>
+            </w:pPr>
+            <w:r>
+              <w:t>-</w:t>
+            </w:r>
+          </w:p>
+        </w:tc>
+        <w:tc>
+          <w:tcPr>
+            <w:tcW w:w="304" w:type="pct"/>
+          </w:tcPr>
+          <w:p>
+            <w:pPr>
+              <w:spacing w:before="120" w:after="120"/>
+              <w:cnfStyle w:val="000000000000" w:firstRow="0" w:lastRow="0" w:firstColumn="0" w:lastColumn="0" w:oddVBand="0" w:evenVBand="0" w:oddHBand="0" w:evenHBand="0" w:firstRowFirstColumn="0" w:firstRowLastColumn="0" w:lastRowFirstColumn="0" w:lastRowLastColumn="0"/>
+            </w:pPr>
+            <w:r>
+              <w:t>NO</w:t>
+            </w:r>
+          </w:p>
+        </w:tc>
+        <w:tc>
+          <w:tcPr>
+            <w:tcW w:w="2064" w:type="pct"/>
+          </w:tcPr>
+          <w:p>
+            <w:pPr>
+              <w:spacing w:before="120" w:after="120"/>
+              <w:cnfStyle w:val="000000000000" w:firstRow="0" w:lastRow="0" w:firstColumn="0" w:lastColumn="0" w:oddVBand="0" w:evenVBand="0" w:oddHBand="0" w:evenHBand="0" w:firstRowFirstColumn="0" w:firstRowLastColumn="0" w:lastRowFirstColumn="0" w:lastRowLastColumn="0"/>
+            </w:pPr>
+          </w:p>
+        </w:tc>
+      </w:tr>
+    </w:tbl>
+    <w:p/>
+    <w:p>
+      <w:pPr>
+        <w:pStyle w:val="Ttulo2"/>
+      </w:pPr>
+      <w:r>
+        <w:t>TASKPEOPLEASSIGNMENT</w:t>
+      </w:r>
+    </w:p>
+    <w:p>
+      <w:r>
+        <w:t xml:space="preserve">Define la asignación de personas a las tareas. La definición de una tarea debe establecer la asignación de dueños potenciales de la tarea. </w:t>
+      </w:r>
+      <w:r>
+        <w:t>Las asignaciones de las personas pueden resultar en un conjunto de valores o un conjunto vacío. En caso la asignación de persona resulte en un conjunto vacío entonces la tarea potencialmente requiere atención administrativa.</w:t>
+      </w:r>
+    </w:p>
+    <w:tbl>
+      <w:tblPr>
+        <w:tblStyle w:val="Tabladelista3"/>
+        <w:tblW w:w="5000" w:type="pct"/>
+        <w:tblLook w:val="04A0" w:firstRow="1" w:lastRow="0" w:firstColumn="1" w:lastColumn="0" w:noHBand="0" w:noVBand="1"/>
+      </w:tblPr>
+      <w:tblGrid>
+        <w:gridCol w:w="2799"/>
+        <w:gridCol w:w="2018"/>
+        <w:gridCol w:w="1276"/>
+        <w:gridCol w:w="1273"/>
+        <w:gridCol w:w="851"/>
+        <w:gridCol w:w="5777"/>
+      </w:tblGrid>
+      <w:tr>
+        <w:trPr>
+          <w:cnfStyle w:val="100000000000" w:firstRow="1" w:lastRow="0" w:firstColumn="0" w:lastColumn="0" w:oddVBand="0" w:evenVBand="0" w:oddHBand="0" w:evenHBand="0" w:firstRowFirstColumn="0" w:firstRowLastColumn="0" w:lastRowFirstColumn="0" w:lastRowLastColumn="0"/>
+          <w:tblHeader/>
+        </w:trPr>
+        <w:tc>
+          <w:tcPr>
+            <w:cnfStyle w:val="001000000100" w:firstRow="0" w:lastRow="0" w:firstColumn="1" w:lastColumn="0" w:oddVBand="0" w:evenVBand="0" w:oddHBand="0" w:evenHBand="0" w:firstRowFirstColumn="1" w:firstRowLastColumn="0" w:lastRowFirstColumn="0" w:lastRowLastColumn="0"/>
+            <w:tcW w:w="1000" w:type="pct"/>
+          </w:tcPr>
+          <w:p>
+            <w:pPr>
+              <w:spacing w:before="120" w:after="120"/>
+            </w:pPr>
+            <w:r>
+              <w:lastRenderedPageBreak/>
+              <w:t>CAMPO</w:t>
+            </w:r>
+          </w:p>
+        </w:tc>
+        <w:tc>
+          <w:tcPr>
+            <w:tcW w:w="721" w:type="pct"/>
+          </w:tcPr>
+          <w:p>
+            <w:pPr>
+              <w:spacing w:before="120" w:after="120"/>
+              <w:cnfStyle w:val="100000000000" w:firstRow="1" w:lastRow="0" w:firstColumn="0" w:lastColumn="0" w:oddVBand="0" w:evenVBand="0" w:oddHBand="0" w:evenHBand="0" w:firstRowFirstColumn="0" w:firstRowLastColumn="0" w:lastRowFirstColumn="0" w:lastRowLastColumn="0"/>
+            </w:pPr>
+            <w:r>
+              <w:t>TIPO_DATOS</w:t>
+            </w:r>
+          </w:p>
+        </w:tc>
+        <w:tc>
+          <w:tcPr>
+            <w:tcW w:w="456" w:type="pct"/>
+          </w:tcPr>
+          <w:p>
+            <w:pPr>
+              <w:spacing w:before="120" w:after="120"/>
+              <w:cnfStyle w:val="100000000000" w:firstRow="1" w:lastRow="0" w:firstColumn="0" w:lastColumn="0" w:oddVBand="0" w:evenVBand="0" w:oddHBand="0" w:evenHBand="0" w:firstRowFirstColumn="0" w:firstRowLastColumn="0" w:lastRowFirstColumn="0" w:lastRowLastColumn="0"/>
+            </w:pPr>
+            <w:r>
+              <w:t>LONGITUD</w:t>
+            </w:r>
+          </w:p>
+        </w:tc>
+        <w:tc>
+          <w:tcPr>
+            <w:tcW w:w="455" w:type="pct"/>
+          </w:tcPr>
+          <w:p>
+            <w:pPr>
+              <w:spacing w:before="120" w:after="120"/>
+              <w:cnfStyle w:val="100000000000" w:firstRow="1" w:lastRow="0" w:firstColumn="0" w:lastColumn="0" w:oddVBand="0" w:evenVBand="0" w:oddHBand="0" w:evenHBand="0" w:firstRowFirstColumn="0" w:firstRowLastColumn="0" w:lastRowFirstColumn="0" w:lastRowLastColumn="0"/>
+              <w:rPr>
+                <w:b w:val="0"/>
+                <w:bCs w:val="0"/>
+              </w:rPr>
+            </w:pPr>
+            <w:r>
+              <w:t>DECIMALES</w:t>
+            </w:r>
+          </w:p>
+        </w:tc>
+        <w:tc>
+          <w:tcPr>
+            <w:tcW w:w="304" w:type="pct"/>
+          </w:tcPr>
+          <w:p>
+            <w:pPr>
+              <w:spacing w:before="120" w:after="120"/>
+              <w:cnfStyle w:val="100000000000" w:firstRow="1" w:lastRow="0" w:firstColumn="0" w:lastColumn="0" w:oddVBand="0" w:evenVBand="0" w:oddHBand="0" w:evenHBand="0" w:firstRowFirstColumn="0" w:firstRowLastColumn="0" w:lastRowFirstColumn="0" w:lastRowLastColumn="0"/>
+            </w:pPr>
+            <w:r>
+              <w:t>NULO</w:t>
+            </w:r>
+          </w:p>
+        </w:tc>
+        <w:tc>
+          <w:tcPr>
+            <w:tcW w:w="2064" w:type="pct"/>
+          </w:tcPr>
+          <w:p>
+            <w:pPr>
+              <w:spacing w:before="120" w:after="120"/>
+              <w:cnfStyle w:val="100000000000" w:firstRow="1" w:lastRow="0" w:firstColumn="0" w:lastColumn="0" w:oddVBand="0" w:evenVBand="0" w:oddHBand="0" w:evenHBand="0" w:firstRowFirstColumn="0" w:firstRowLastColumn="0" w:lastRowFirstColumn="0" w:lastRowLastColumn="0"/>
+            </w:pPr>
+            <w:r>
+              <w:t>DESCRIPCIÓN</w:t>
+            </w:r>
+          </w:p>
+        </w:tc>
+      </w:tr>
+      <w:tr>
+        <w:trPr>
+          <w:cnfStyle w:val="000000100000" w:firstRow="0" w:lastRow="0" w:firstColumn="0" w:lastColumn="0" w:oddVBand="0" w:evenVBand="0" w:oddHBand="1" w:evenHBand="0" w:firstRowFirstColumn="0" w:firstRowLastColumn="0" w:lastRowFirstColumn="0" w:lastRowLastColumn="0"/>
+        </w:trPr>
+        <w:tc>
+          <w:tcPr>
+            <w:cnfStyle w:val="001000000000" w:firstRow="0" w:lastRow="0" w:firstColumn="1" w:lastColumn="0" w:oddVBand="0" w:evenVBand="0" w:oddHBand="0" w:evenHBand="0" w:firstRowFirstColumn="0" w:firstRowLastColumn="0" w:lastRowFirstColumn="0" w:lastRowLastColumn="0"/>
+            <w:tcW w:w="1000" w:type="pct"/>
+          </w:tcPr>
+          <w:p>
+            <w:pPr>
+              <w:spacing w:before="120" w:after="120"/>
+            </w:pPr>
+            <w:r>
+              <w:rPr>
+                <w:b w:val="0"/>
+                <w:bCs w:val="0"/>
+                <w:noProof/>
+                <w:lang w:eastAsia="es-ES"/>
+              </w:rPr>
+              <w:drawing>
+                <wp:inline distT="0" distB="0" distL="0" distR="0" wp14:anchorId="0866427E" wp14:editId="56118BA7">
+                  <wp:extent cx="152400" cy="85725"/>
+                  <wp:effectExtent l="0" t="0" r="0" b="9525"/>
+                  <wp:docPr id="9" name="Imagen 9"/>
+                  <wp:cNvGraphicFramePr>
+                    <a:graphicFrameLocks xmlns:a="http://schemas.openxmlformats.org/drawingml/2006/main" noChangeAspect="1"/>
+                  </wp:cNvGraphicFramePr>
+                  <a:graphic xmlns:a="http://schemas.openxmlformats.org/drawingml/2006/main">
+                    <a:graphicData uri="http://schemas.openxmlformats.org/drawingml/2006/picture">
+                      <pic:pic xmlns:pic="http://schemas.openxmlformats.org/drawingml/2006/picture">
+                        <pic:nvPicPr>
+                          <pic:cNvPr id="0" name="Imagen 1"/>
+                          <pic:cNvPicPr>
+                            <a:picLocks noChangeAspect="1" noChangeArrowheads="1"/>
+                          </pic:cNvPicPr>
+                        </pic:nvPicPr>
+                        <pic:blipFill>
+                          <a:blip r:embed="rId6" cstate="print">
+                            <a:extLst>
+                              <a:ext uri="{28A0092B-C50C-407E-A947-70E740481C1C}">
+                                <a14:useLocalDpi xmlns:a14="http://schemas.microsoft.com/office/drawing/2010/main" val="0"/>
+                              </a:ext>
+                            </a:extLst>
+                          </a:blip>
+                          <a:srcRect/>
+                          <a:stretch>
+                            <a:fillRect/>
+                          </a:stretch>
+                        </pic:blipFill>
+                        <pic:spPr bwMode="auto">
+                          <a:xfrm>
+                            <a:off x="0" y="0"/>
+                            <a:ext cx="152400" cy="85725"/>
+                          </a:xfrm>
+                          <a:prstGeom prst="rect">
+                            <a:avLst/>
+                          </a:prstGeom>
+                          <a:noFill/>
+                          <a:ln>
+                            <a:noFill/>
+                          </a:ln>
+                        </pic:spPr>
+                      </pic:pic>
+                    </a:graphicData>
+                  </a:graphic>
+                </wp:inline>
+              </w:drawing>
+            </w:r>
+            <w:r>
+              <w:t>HUMANROLEID</w:t>
+            </w:r>
+          </w:p>
+        </w:tc>
+        <w:tc>
+          <w:tcPr>
+            <w:tcW w:w="721" w:type="pct"/>
+          </w:tcPr>
+          <w:p>
+            <w:pPr>
+              <w:spacing w:before="120" w:after="120"/>
+              <w:cnfStyle w:val="000000100000" w:firstRow="0" w:lastRow="0" w:firstColumn="0" w:lastColumn="0" w:oddVBand="0" w:evenVBand="0" w:oddHBand="1" w:evenHBand="0" w:firstRowFirstColumn="0" w:firstRowLastColumn="0" w:lastRowFirstColumn="0" w:lastRowLastColumn="0"/>
+            </w:pPr>
+            <w:r>
+              <w:t>INTEGER</w:t>
+            </w:r>
+          </w:p>
+        </w:tc>
+        <w:tc>
+          <w:tcPr>
+            <w:tcW w:w="456" w:type="pct"/>
+          </w:tcPr>
+          <w:p>
+            <w:pPr>
+              <w:spacing w:before="120" w:after="120"/>
+              <w:cnfStyle w:val="000000100000" w:firstRow="0" w:lastRow="0" w:firstColumn="0" w:lastColumn="0" w:oddVBand="0" w:evenVBand="0" w:oddHBand="1" w:evenHBand="0" w:firstRowFirstColumn="0" w:firstRowLastColumn="0" w:lastRowFirstColumn="0" w:lastRowLastColumn="0"/>
+            </w:pPr>
+            <w:r>
+              <w:t>-</w:t>
+            </w:r>
+          </w:p>
+        </w:tc>
+        <w:tc>
+          <w:tcPr>
+            <w:tcW w:w="455" w:type="pct"/>
+          </w:tcPr>
+          <w:p>
+            <w:pPr>
+              <w:spacing w:before="120" w:after="120"/>
+              <w:cnfStyle w:val="000000100000" w:firstRow="0" w:lastRow="0" w:firstColumn="0" w:lastColumn="0" w:oddVBand="0" w:evenVBand="0" w:oddHBand="1" w:evenHBand="0" w:firstRowFirstColumn="0" w:firstRowLastColumn="0" w:lastRowFirstColumn="0" w:lastRowLastColumn="0"/>
+            </w:pPr>
+            <w:r>
+              <w:t>-</w:t>
+            </w:r>
+          </w:p>
+        </w:tc>
+        <w:tc>
+          <w:tcPr>
+            <w:tcW w:w="304" w:type="pct"/>
+          </w:tcPr>
+          <w:p>
+            <w:pPr>
+              <w:spacing w:before="120" w:after="120"/>
+              <w:cnfStyle w:val="000000100000" w:firstRow="0" w:lastRow="0" w:firstColumn="0" w:lastColumn="0" w:oddVBand="0" w:evenVBand="0" w:oddHBand="1" w:evenHBand="0" w:firstRowFirstColumn="0" w:firstRowLastColumn="0" w:lastRowFirstColumn="0" w:lastRowLastColumn="0"/>
+            </w:pPr>
+            <w:r>
+              <w:t>NO</w:t>
+            </w:r>
+          </w:p>
+        </w:tc>
+        <w:tc>
+          <w:tcPr>
+            <w:tcW w:w="2064" w:type="pct"/>
+          </w:tcPr>
+          <w:p>
+            <w:pPr>
+              <w:spacing w:before="120" w:after="120"/>
+              <w:cnfStyle w:val="000000100000" w:firstRow="0" w:lastRow="0" w:firstColumn="0" w:lastColumn="0" w:oddVBand="0" w:evenVBand="0" w:oddHBand="1" w:evenHBand="0" w:firstRowFirstColumn="0" w:firstRowLastColumn="0" w:lastRowFirstColumn="0" w:lastRowLastColumn="0"/>
+            </w:pPr>
+          </w:p>
+        </w:tc>
+      </w:tr>
+      <w:tr>
+        <w:tc>
+          <w:tcPr>
+            <w:cnfStyle w:val="001000000000" w:firstRow="0" w:lastRow="0" w:firstColumn="1" w:lastColumn="0" w:oddVBand="0" w:evenVBand="0" w:oddHBand="0" w:evenHBand="0" w:firstRowFirstColumn="0" w:firstRowLastColumn="0" w:lastRowFirstColumn="0" w:lastRowLastColumn="0"/>
+            <w:tcW w:w="1000" w:type="pct"/>
+          </w:tcPr>
+          <w:p>
+            <w:pPr>
+              <w:spacing w:before="120" w:after="120"/>
+            </w:pPr>
+            <w:r>
+              <w:rPr>
+                <w:b w:val="0"/>
+                <w:bCs w:val="0"/>
+                <w:noProof/>
+                <w:lang w:eastAsia="es-ES"/>
+              </w:rPr>
+              <w:drawing>
+                <wp:inline distT="0" distB="0" distL="0" distR="0" wp14:anchorId="6C2DC1D3" wp14:editId="3271A11B">
+                  <wp:extent cx="152400" cy="85725"/>
+                  <wp:effectExtent l="0" t="0" r="0" b="9525"/>
+                  <wp:docPr id="10" name="Imagen 10"/>
+                  <wp:cNvGraphicFramePr>
+                    <a:graphicFrameLocks xmlns:a="http://schemas.openxmlformats.org/drawingml/2006/main" noChangeAspect="1"/>
+                  </wp:cNvGraphicFramePr>
+                  <a:graphic xmlns:a="http://schemas.openxmlformats.org/drawingml/2006/main">
+                    <a:graphicData uri="http://schemas.openxmlformats.org/drawingml/2006/picture">
+                      <pic:pic xmlns:pic="http://schemas.openxmlformats.org/drawingml/2006/picture">
+                        <pic:nvPicPr>
+                          <pic:cNvPr id="0" name="Imagen 1"/>
+                          <pic:cNvPicPr>
+                            <a:picLocks noChangeAspect="1" noChangeArrowheads="1"/>
+                          </pic:cNvPicPr>
+                        </pic:nvPicPr>
+                        <pic:blipFill>
+                          <a:blip r:embed="rId6" cstate="print">
+                            <a:extLst>
+                              <a:ext uri="{28A0092B-C50C-407E-A947-70E740481C1C}">
+                                <a14:useLocalDpi xmlns:a14="http://schemas.microsoft.com/office/drawing/2010/main" val="0"/>
+                              </a:ext>
+                            </a:extLst>
+                          </a:blip>
+                          <a:srcRect/>
+                          <a:stretch>
+                            <a:fillRect/>
+                          </a:stretch>
+                        </pic:blipFill>
+                        <pic:spPr bwMode="auto">
+                          <a:xfrm>
+                            <a:off x="0" y="0"/>
+                            <a:ext cx="152400" cy="85725"/>
+                          </a:xfrm>
+                          <a:prstGeom prst="rect">
+                            <a:avLst/>
+                          </a:prstGeom>
+                          <a:noFill/>
+                          <a:ln>
+                            <a:noFill/>
+                          </a:ln>
+                        </pic:spPr>
+                      </pic:pic>
+                    </a:graphicData>
+                  </a:graphic>
+                </wp:inline>
+              </w:drawing>
+            </w:r>
+            <w:r>
+              <w:t>TASKDEFID</w:t>
+            </w:r>
+          </w:p>
+        </w:tc>
+        <w:tc>
+          <w:tcPr>
+            <w:tcW w:w="721" w:type="pct"/>
+          </w:tcPr>
+          <w:p>
+            <w:pPr>
+              <w:spacing w:before="120" w:after="120"/>
+              <w:cnfStyle w:val="000000000000" w:firstRow="0" w:lastRow="0" w:firstColumn="0" w:lastColumn="0" w:oddVBand="0" w:evenVBand="0" w:oddHBand="0" w:evenHBand="0" w:firstRowFirstColumn="0" w:firstRowLastColumn="0" w:lastRowFirstColumn="0" w:lastRowLastColumn="0"/>
+            </w:pPr>
+            <w:r>
+              <w:t>INTEGER</w:t>
+            </w:r>
+          </w:p>
+        </w:tc>
+        <w:tc>
+          <w:tcPr>
+            <w:tcW w:w="456" w:type="pct"/>
+          </w:tcPr>
+          <w:p>
+            <w:pPr>
+              <w:spacing w:before="120" w:after="120"/>
+              <w:cnfStyle w:val="000000000000" w:firstRow="0" w:lastRow="0" w:firstColumn="0" w:lastColumn="0" w:oddVBand="0" w:evenVBand="0" w:oddHBand="0" w:evenHBand="0" w:firstRowFirstColumn="0" w:firstRowLastColumn="0" w:lastRowFirstColumn="0" w:lastRowLastColumn="0"/>
+            </w:pPr>
+            <w:r>
+              <w:t>-</w:t>
+            </w:r>
+          </w:p>
+        </w:tc>
+        <w:tc>
+          <w:tcPr>
+            <w:tcW w:w="455" w:type="pct"/>
+          </w:tcPr>
+          <w:p>
+            <w:pPr>
+              <w:spacing w:before="120" w:after="120"/>
+              <w:cnfStyle w:val="000000000000" w:firstRow="0" w:lastRow="0" w:firstColumn="0" w:lastColumn="0" w:oddVBand="0" w:evenVBand="0" w:oddHBand="0" w:evenHBand="0" w:firstRowFirstColumn="0" w:firstRowLastColumn="0" w:lastRowFirstColumn="0" w:lastRowLastColumn="0"/>
+            </w:pPr>
+            <w:r>
+              <w:t>-</w:t>
+            </w:r>
+          </w:p>
+        </w:tc>
+        <w:tc>
+          <w:tcPr>
+            <w:tcW w:w="304" w:type="pct"/>
+          </w:tcPr>
+          <w:p>
+            <w:pPr>
+              <w:spacing w:before="120" w:after="120"/>
+              <w:cnfStyle w:val="000000000000" w:firstRow="0" w:lastRow="0" w:firstColumn="0" w:lastColumn="0" w:oddVBand="0" w:evenVBand="0" w:oddHBand="0" w:evenHBand="0" w:firstRowFirstColumn="0" w:firstRowLastColumn="0" w:lastRowFirstColumn="0" w:lastRowLastColumn="0"/>
+            </w:pPr>
+            <w:r>
+              <w:t>NO</w:t>
+            </w:r>
+          </w:p>
+        </w:tc>
+        <w:tc>
+          <w:tcPr>
+            <w:tcW w:w="2064" w:type="pct"/>
+          </w:tcPr>
+          <w:p>
+            <w:pPr>
+              <w:spacing w:before="120" w:after="120"/>
+              <w:cnfStyle w:val="000000000000" w:firstRow="0" w:lastRow="0" w:firstColumn="0" w:lastColumn="0" w:oddVBand="0" w:evenVBand="0" w:oddHBand="0" w:evenHBand="0" w:firstRowFirstColumn="0" w:firstRowLastColumn="0" w:lastRowFirstColumn="0" w:lastRowLastColumn="0"/>
+            </w:pPr>
+          </w:p>
+        </w:tc>
+      </w:tr>
+      <w:tr>
+        <w:trPr>
+          <w:cnfStyle w:val="000000100000" w:firstRow="0" w:lastRow="0" w:firstColumn="0" w:lastColumn="0" w:oddVBand="0" w:evenVBand="0" w:oddHBand="1" w:evenHBand="0" w:firstRowFirstColumn="0" w:firstRowLastColumn="0" w:lastRowFirstColumn="0" w:lastRowLastColumn="0"/>
+        </w:trPr>
+        <w:tc>
+          <w:tcPr>
+            <w:cnfStyle w:val="001000000000" w:firstRow="0" w:lastRow="0" w:firstColumn="1" w:lastColumn="0" w:oddVBand="0" w:evenVBand="0" w:oddHBand="0" w:evenHBand="0" w:firstRowFirstColumn="0" w:firstRowLastColumn="0" w:lastRowFirstColumn="0" w:lastRowLastColumn="0"/>
+            <w:tcW w:w="1000" w:type="pct"/>
+          </w:tcPr>
+          <w:p>
+            <w:pPr>
+              <w:spacing w:before="120" w:after="120"/>
+              <w:rPr>
+                <w:b w:val="0"/>
+                <w:bCs w:val="0"/>
+                <w:noProof/>
+                <w:lang w:eastAsia="es-ES"/>
+              </w:rPr>
+            </w:pPr>
+            <w:r>
+              <w:rPr>
+                <w:b w:val="0"/>
+                <w:bCs w:val="0"/>
+                <w:noProof/>
+                <w:lang w:eastAsia="es-ES"/>
+              </w:rPr>
+              <w:t>LOGICALPEOPLEGROUP</w:t>
+            </w:r>
+            <w:r>
+              <w:rPr>
+                <w:b w:val="0"/>
+                <w:bCs w:val="0"/>
+                <w:noProof/>
+                <w:lang w:eastAsia="es-ES"/>
+              </w:rPr>
+              <w:t>S</w:t>
+            </w:r>
+          </w:p>
+        </w:tc>
+        <w:tc>
+          <w:tcPr>
+            <w:tcW w:w="721" w:type="pct"/>
+          </w:tcPr>
+          <w:p>
+            <w:pPr>
+              <w:spacing w:before="120" w:after="120"/>
+              <w:cnfStyle w:val="000000100000" w:firstRow="0" w:lastRow="0" w:firstColumn="0" w:lastColumn="0" w:oddVBand="0" w:evenVBand="0" w:oddHBand="1" w:evenHBand="0" w:firstRowFirstColumn="0" w:firstRowLastColumn="0" w:lastRowFirstColumn="0" w:lastRowLastColumn="0"/>
+            </w:pPr>
+            <w:r>
+              <w:t>VARCHAR</w:t>
+            </w:r>
+          </w:p>
+        </w:tc>
+        <w:tc>
+          <w:tcPr>
+            <w:tcW w:w="456" w:type="pct"/>
+          </w:tcPr>
+          <w:p>
+            <w:pPr>
+              <w:spacing w:before="120" w:after="120"/>
+              <w:cnfStyle w:val="000000100000" w:firstRow="0" w:lastRow="0" w:firstColumn="0" w:lastColumn="0" w:oddVBand="0" w:evenVBand="0" w:oddHBand="1" w:evenHBand="0" w:firstRowFirstColumn="0" w:firstRowLastColumn="0" w:lastRowFirstColumn="0" w:lastRowLastColumn="0"/>
+            </w:pPr>
+            <w:r>
+              <w:t>20</w:t>
+            </w:r>
+            <w:r>
+              <w:t>0</w:t>
+            </w:r>
+          </w:p>
+        </w:tc>
+        <w:tc>
+          <w:tcPr>
+            <w:tcW w:w="455" w:type="pct"/>
+          </w:tcPr>
+          <w:p>
+            <w:pPr>
+              <w:spacing w:before="120" w:after="120"/>
+              <w:cnfStyle w:val="000000100000" w:firstRow="0" w:lastRow="0" w:firstColumn="0" w:lastColumn="0" w:oddVBand="0" w:evenVBand="0" w:oddHBand="1" w:evenHBand="0" w:firstRowFirstColumn="0" w:firstRowLastColumn="0" w:lastRowFirstColumn="0" w:lastRowLastColumn="0"/>
+            </w:pPr>
+            <w:r>
+              <w:t>-</w:t>
+            </w:r>
+          </w:p>
+        </w:tc>
+        <w:tc>
+          <w:tcPr>
+            <w:tcW w:w="304" w:type="pct"/>
+          </w:tcPr>
+          <w:p>
+            <w:pPr>
+              <w:spacing w:before="120" w:after="120"/>
+              <w:cnfStyle w:val="000000100000" w:firstRow="0" w:lastRow="0" w:firstColumn="0" w:lastColumn="0" w:oddVBand="0" w:evenVBand="0" w:oddHBand="1" w:evenHBand="0" w:firstRowFirstColumn="0" w:firstRowLastColumn="0" w:lastRowFirstColumn="0" w:lastRowLastColumn="0"/>
+            </w:pPr>
+            <w:r>
+              <w:t>YES</w:t>
+            </w:r>
+          </w:p>
+        </w:tc>
+        <w:tc>
+          <w:tcPr>
+            <w:tcW w:w="2064" w:type="pct"/>
+          </w:tcPr>
+          <w:p>
+            <w:pPr>
+              <w:spacing w:before="120" w:after="120"/>
+              <w:cnfStyle w:val="000000100000" w:firstRow="0" w:lastRow="0" w:firstColumn="0" w:lastColumn="0" w:oddVBand="0" w:evenVBand="0" w:oddHBand="1" w:evenHBand="0" w:firstRowFirstColumn="0" w:firstRowLastColumn="0" w:lastRowFirstColumn="0" w:lastRowLastColumn="0"/>
+            </w:pPr>
+            <w:r>
+              <w:t>Nombre del grupo lógico que contiene a todos los usuarios reales que son asignados al role.</w:t>
+            </w:r>
+            <w:r>
+              <w:t xml:space="preserve"> Es una lista separada por coma.</w:t>
+            </w:r>
+          </w:p>
+        </w:tc>
+      </w:tr>
+      <w:tr>
+        <w:tc>
+          <w:tcPr>
+            <w:cnfStyle w:val="001000000000" w:firstRow="0" w:lastRow="0" w:firstColumn="1" w:lastColumn="0" w:oddVBand="0" w:evenVBand="0" w:oddHBand="0" w:evenHBand="0" w:firstRowFirstColumn="0" w:firstRowLastColumn="0" w:lastRowFirstColumn="0" w:lastRowLastColumn="0"/>
+            <w:tcW w:w="1000" w:type="pct"/>
+          </w:tcPr>
+          <w:p>
+            <w:pPr>
+              <w:spacing w:before="120" w:after="120"/>
+              <w:rPr>
+                <w:noProof/>
+                <w:lang w:eastAsia="es-ES"/>
+              </w:rPr>
+            </w:pPr>
+            <w:r>
+              <w:rPr>
+                <w:b w:val="0"/>
+                <w:noProof/>
+                <w:lang w:eastAsia="es-ES"/>
+              </w:rPr>
+              <w:t>USERSNAME</w:t>
+            </w:r>
+          </w:p>
+        </w:tc>
+        <w:tc>
+          <w:tcPr>
+            <w:tcW w:w="721" w:type="pct"/>
+          </w:tcPr>
+          <w:p>
+            <w:pPr>
+              <w:spacing w:before="120" w:after="120"/>
+              <w:cnfStyle w:val="000000000000" w:firstRow="0" w:lastRow="0" w:firstColumn="0" w:lastColumn="0" w:oddVBand="0" w:evenVBand="0" w:oddHBand="0" w:evenHBand="0" w:firstRowFirstColumn="0" w:firstRowLastColumn="0" w:lastRowFirstColumn="0" w:lastRowLastColumn="0"/>
+            </w:pPr>
+            <w:r>
+              <w:t>VARCHAR</w:t>
+            </w:r>
+          </w:p>
+        </w:tc>
+        <w:tc>
+          <w:tcPr>
+            <w:tcW w:w="456" w:type="pct"/>
+          </w:tcPr>
+          <w:p>
+            <w:pPr>
+              <w:spacing w:before="120" w:after="120"/>
+              <w:cnfStyle w:val="000000000000" w:firstRow="0" w:lastRow="0" w:firstColumn="0" w:lastColumn="0" w:oddVBand="0" w:evenVBand="0" w:oddHBand="0" w:evenHBand="0" w:firstRowFirstColumn="0" w:firstRowLastColumn="0" w:lastRowFirstColumn="0" w:lastRowLastColumn="0"/>
+            </w:pPr>
+            <w:r>
+              <w:t>200</w:t>
+            </w:r>
+          </w:p>
+        </w:tc>
+        <w:tc>
+          <w:tcPr>
+            <w:tcW w:w="455" w:type="pct"/>
+          </w:tcPr>
+          <w:p>
+            <w:pPr>
+              <w:spacing w:before="120" w:after="120"/>
+              <w:cnfStyle w:val="000000000000" w:firstRow="0" w:lastRow="0" w:firstColumn="0" w:lastColumn="0" w:oddVBand="0" w:evenVBand="0" w:oddHBand="0" w:evenHBand="0" w:firstRowFirstColumn="0" w:firstRowLastColumn="0" w:lastRowFirstColumn="0" w:lastRowLastColumn="0"/>
+            </w:pPr>
+            <w:r>
+              <w:t>-</w:t>
+            </w:r>
+            <w:bookmarkStart w:id="7" w:name="_GoBack"/>
+            <w:bookmarkEnd w:id="7"/>
+          </w:p>
+        </w:tc>
+        <w:tc>
+          <w:tcPr>
+            <w:tcW w:w="304" w:type="pct"/>
+          </w:tcPr>
+          <w:p>
+            <w:pPr>
+              <w:spacing w:before="120" w:after="120"/>
+              <w:cnfStyle w:val="000000000000" w:firstRow="0" w:lastRow="0" w:firstColumn="0" w:lastColumn="0" w:oddVBand="0" w:evenVBand="0" w:oddHBand="0" w:evenHBand="0" w:firstRowFirstColumn="0" w:firstRowLastColumn="0" w:lastRowFirstColumn="0" w:lastRowLastColumn="0"/>
+            </w:pPr>
+            <w:r>
+              <w:t>YES</w:t>
+            </w:r>
+          </w:p>
+        </w:tc>
+        <w:tc>
+          <w:tcPr>
+            <w:tcW w:w="2064" w:type="pct"/>
+          </w:tcPr>
+          <w:p>
+            <w:pPr>
+              <w:spacing w:before="120" w:after="120"/>
+              <w:cnfStyle w:val="000000000000" w:firstRow="0" w:lastRow="0" w:firstColumn="0" w:lastColumn="0" w:oddVBand="0" w:evenVBand="0" w:oddHBand="0" w:evenHBand="0" w:firstRowFirstColumn="0" w:firstRowLastColumn="0" w:lastRowFirstColumn="0" w:lastRowLastColumn="0"/>
+            </w:pPr>
+            <w:r>
+              <w:t>Nombre de los usuarios asignados al role. Es una lista separada por coma.</w:t>
             </w:r>
           </w:p>
         </w:tc>
@@ -5756,7 +7461,7 @@
         <v:path o:extrusionok="f" gradientshapeok="t" o:connecttype="rect"/>
         <o:lock v:ext="edit" aspectratio="t"/>
       </v:shapetype>
-      <v:shape id="_x0000_i1057" type="#_x0000_t75" style="width:450pt;height:236.25pt;visibility:visible;mso-wrap-style:square" o:bullet="t">
+      <v:shape id="_x0000_i1047" type="#_x0000_t75" style="width:450pt;height:236.25pt;visibility:visible;mso-wrap-style:square" o:bullet="t">
         <v:imagedata r:id="rId1" o:title=""/>
       </v:shape>
     </w:pict>
@@ -6733,7 +8438,7 @@
   <w:style w:type="paragraph" w:default="1" w:styleId="Normal">
     <w:name w:val="Normal"/>
     <w:qFormat/>
-    <w:rsid w:val="002E0A07"/>
+    <w:rsid w:val="007B29E2"/>
   </w:style>
   <w:style w:type="paragraph" w:styleId="Ttulo1">
     <w:name w:val="heading 1"/>
@@ -7305,7 +9010,7 @@
 </file>
 
 <file path=customXml/itemProps1.xml><?xml version="1.0" encoding="utf-8"?>
-<ds:datastoreItem xmlns:ds="http://schemas.openxmlformats.org/officeDocument/2006/customXml" ds:itemID="{D06D2AEC-25EA-453D-9072-19E29215B8D9}">
+<ds:datastoreItem xmlns:ds="http://schemas.openxmlformats.org/officeDocument/2006/customXml" ds:itemID="{A6954408-2695-493C-8EFF-10EFFC4735FB}">
   <ds:schemaRefs>
     <ds:schemaRef ds:uri="http://schemas.openxmlformats.org/officeDocument/2006/bibliography"/>
   </ds:schemaRefs>

</xml_diff>